<commit_message>
Added the Github repository link to the Readme.
</commit_message>
<xml_diff>
--- a/README.docx
+++ b/README.docx
@@ -22,20 +22,8 @@
           <w:szCs w:val="24"/>
           <w:u w:val="single"/>
         </w:rPr>
-        <w:t xml:space="preserve">Readme for IGME-119 </w:t>
-      </w:r>
-      <w:proofErr w:type="spellStart"/>
-      <w:r>
-        <w:rPr>
-          <w:rFonts w:ascii="Times New Roman" w:hAnsi="Times New Roman" w:cs="Times New Roman"/>
-          <w:b/>
-          <w:sz w:val="48"/>
-          <w:szCs w:val="24"/>
-          <w:u w:val="single"/>
-        </w:rPr>
-        <w:t>Platformer</w:t>
-      </w:r>
-      <w:proofErr w:type="spellEnd"/>
+        <w:t>Readme for IGME-119 Platformer</w:t>
+      </w:r>
     </w:p>
     <w:p>
       <w:pPr>
@@ -71,6 +59,7 @@
       <w:r>
         <w:rPr>
           <w:rFonts w:ascii="Times New Roman" w:hAnsi="Times New Roman" w:cs="Times New Roman"/>
+          <w:noProof/>
           <w:sz w:val="24"/>
           <w:szCs w:val="24"/>
         </w:rPr>
@@ -126,26 +115,37 @@
           <w:sz w:val="24"/>
           <w:szCs w:val="24"/>
         </w:rPr>
-        <w:t xml:space="preserve">[ ] </w:t>
-      </w:r>
-      <w:proofErr w:type="spellStart"/>
-      <w:r>
-        <w:rPr>
-          <w:rFonts w:ascii="Times New Roman" w:hAnsi="Times New Roman" w:cs="Times New Roman"/>
-          <w:sz w:val="24"/>
-          <w:szCs w:val="24"/>
-        </w:rPr>
-        <w:t>Github</w:t>
-      </w:r>
-      <w:proofErr w:type="spellEnd"/>
-      <w:r>
-        <w:rPr>
-          <w:rFonts w:ascii="Times New Roman" w:hAnsi="Times New Roman" w:cs="Times New Roman"/>
-          <w:sz w:val="24"/>
-          <w:szCs w:val="24"/>
-        </w:rPr>
-        <w:t xml:space="preserve"> Link:</w:t>
-      </w:r>
+        <w:t>Github Link:</w:t>
+      </w:r>
+      <w:r>
+        <w:rPr>
+          <w:rFonts w:ascii="Times New Roman" w:hAnsi="Times New Roman" w:cs="Times New Roman"/>
+          <w:sz w:val="24"/>
+          <w:szCs w:val="24"/>
+        </w:rPr>
+        <w:t xml:space="preserve"> </w:t>
+      </w:r>
+      <w:hyperlink r:id="rId6" w:history="1">
+        <w:r>
+          <w:rPr>
+            <w:rStyle w:val="Hyperlink"/>
+            <w:rFonts w:ascii="Times New Roman" w:hAnsi="Times New Roman" w:cs="Times New Roman"/>
+            <w:sz w:val="24"/>
+            <w:szCs w:val="24"/>
+          </w:rPr>
+          <w:t>https://github.com/jon101514/IGME-119-Platformer</w:t>
+        </w:r>
+      </w:hyperlink>
+      <w:r>
+        <w:rPr>
+          <w:rFonts w:ascii="Times New Roman" w:hAnsi="Times New Roman" w:cs="Times New Roman"/>
+          <w:sz w:val="24"/>
+          <w:szCs w:val="24"/>
+        </w:rPr>
+        <w:t xml:space="preserve"> </w:t>
+      </w:r>
+      <w:bookmarkStart w:id="0" w:name="_GoBack"/>
+      <w:bookmarkEnd w:id="0"/>
     </w:p>
     <w:p>
       <w:pPr>
@@ -208,25 +208,7 @@
           <w:sz w:val="24"/>
           <w:szCs w:val="24"/>
         </w:rPr>
-        <w:t xml:space="preserve">ine which </w:t>
-      </w:r>
-      <w:proofErr w:type="gramStart"/>
-      <w:r>
-        <w:rPr>
-          <w:rFonts w:ascii="Times New Roman" w:hAnsi="Times New Roman" w:cs="Times New Roman"/>
-          <w:sz w:val="24"/>
-          <w:szCs w:val="24"/>
-        </w:rPr>
-        <w:t>allow</w:t>
-      </w:r>
-      <w:proofErr w:type="gramEnd"/>
-      <w:r>
-        <w:rPr>
-          <w:rFonts w:ascii="Times New Roman" w:hAnsi="Times New Roman" w:cs="Times New Roman"/>
-          <w:sz w:val="24"/>
-          <w:szCs w:val="24"/>
-        </w:rPr>
-        <w:t xml:space="preserve"> you to modify</w:t>
+        <w:t>ine which allow you to modify</w:t>
       </w:r>
       <w:r>
         <w:rPr>
@@ -336,39 +318,8 @@
           <w:sz w:val="24"/>
           <w:szCs w:val="24"/>
         </w:rPr>
-        <w:t xml:space="preserve">Prof. </w:t>
-      </w:r>
-      <w:proofErr w:type="spellStart"/>
-      <w:r>
-        <w:rPr>
-          <w:rFonts w:ascii="Times New Roman" w:hAnsi="Times New Roman" w:cs="Times New Roman"/>
-          <w:b/>
-          <w:sz w:val="24"/>
-          <w:szCs w:val="24"/>
-        </w:rPr>
-        <w:t>Elouise</w:t>
-      </w:r>
-      <w:proofErr w:type="spellEnd"/>
-      <w:r>
-        <w:rPr>
-          <w:rFonts w:ascii="Times New Roman" w:hAnsi="Times New Roman" w:cs="Times New Roman"/>
-          <w:b/>
-          <w:sz w:val="24"/>
-          <w:szCs w:val="24"/>
-        </w:rPr>
-        <w:t xml:space="preserve"> </w:t>
-      </w:r>
-      <w:proofErr w:type="spellStart"/>
-      <w:r>
-        <w:rPr>
-          <w:rFonts w:ascii="Times New Roman" w:hAnsi="Times New Roman" w:cs="Times New Roman"/>
-          <w:b/>
-          <w:sz w:val="24"/>
-          <w:szCs w:val="24"/>
-        </w:rPr>
-        <w:t>Oyzon</w:t>
-      </w:r>
-      <w:proofErr w:type="spellEnd"/>
+        <w:t>Prof. Elouise Oyzon</w:t>
+      </w:r>
       <w:r>
         <w:rPr>
           <w:rFonts w:ascii="Times New Roman" w:hAnsi="Times New Roman" w:cs="Times New Roman"/>
@@ -392,19 +343,8 @@
           <w:sz w:val="24"/>
           <w:szCs w:val="24"/>
         </w:rPr>
-        <w:t xml:space="preserve">Dan </w:t>
-      </w:r>
-      <w:proofErr w:type="spellStart"/>
-      <w:r>
-        <w:rPr>
-          <w:rFonts w:ascii="Times New Roman" w:hAnsi="Times New Roman" w:cs="Times New Roman"/>
-          <w:b/>
-          <w:sz w:val="24"/>
-          <w:szCs w:val="24"/>
-        </w:rPr>
-        <w:t>Giaime</w:t>
-      </w:r>
-      <w:proofErr w:type="spellEnd"/>
+        <w:t>Dan Giaime</w:t>
+      </w:r>
       <w:r>
         <w:rPr>
           <w:rFonts w:ascii="Times New Roman" w:hAnsi="Times New Roman" w:cs="Times New Roman"/>
@@ -452,25 +392,7 @@
           <w:sz w:val="24"/>
           <w:szCs w:val="24"/>
         </w:rPr>
-        <w:t xml:space="preserve">Enclosed in the Sprites folder (IGME-119 </w:t>
-      </w:r>
-      <w:proofErr w:type="spellStart"/>
-      <w:r>
-        <w:rPr>
-          <w:rFonts w:ascii="Times New Roman" w:hAnsi="Times New Roman" w:cs="Times New Roman"/>
-          <w:sz w:val="24"/>
-          <w:szCs w:val="24"/>
-        </w:rPr>
-        <w:t>Platformer</w:t>
-      </w:r>
-      <w:proofErr w:type="spellEnd"/>
-      <w:r>
-        <w:rPr>
-          <w:rFonts w:ascii="Times New Roman" w:hAnsi="Times New Roman" w:cs="Times New Roman"/>
-          <w:sz w:val="24"/>
-          <w:szCs w:val="24"/>
-        </w:rPr>
-        <w:t xml:space="preserve"> &gt; Assets &gt; Sprites), you will find multiple images that will be overwritten by your artwork. For the UI elements, background, and two paralla</w:t>
+        <w:t>Enclosed in the Sprites folder (IGME-119 Platformer &gt; Assets &gt; Sprites), you will find multiple images that will be overwritten by your artwork. For the UI elements, background, and two paralla</w:t>
       </w:r>
       <w:r>
         <w:rPr>
@@ -513,25 +435,7 @@
           <w:sz w:val="24"/>
           <w:szCs w:val="24"/>
         </w:rPr>
-        <w:t xml:space="preserve">All of the gameplay sprites are stored in a </w:t>
-      </w:r>
-      <w:proofErr w:type="spellStart"/>
-      <w:r>
-        <w:rPr>
-          <w:rFonts w:ascii="Times New Roman" w:hAnsi="Times New Roman" w:cs="Times New Roman"/>
-          <w:sz w:val="24"/>
-          <w:szCs w:val="24"/>
-        </w:rPr>
-        <w:t>spritesheet</w:t>
-      </w:r>
-      <w:proofErr w:type="spellEnd"/>
-      <w:r>
-        <w:rPr>
-          <w:rFonts w:ascii="Times New Roman" w:hAnsi="Times New Roman" w:cs="Times New Roman"/>
-          <w:sz w:val="24"/>
-          <w:szCs w:val="24"/>
-        </w:rPr>
-        <w:t xml:space="preserve">, and </w:t>
+        <w:t xml:space="preserve">All of the gameplay sprites are stored in a spritesheet, and </w:t>
       </w:r>
       <w:r>
         <w:rPr>
@@ -547,25 +451,7 @@
           <w:sz w:val="24"/>
           <w:szCs w:val="24"/>
         </w:rPr>
-        <w:t xml:space="preserve">the </w:t>
-      </w:r>
-      <w:proofErr w:type="spellStart"/>
-      <w:r>
-        <w:rPr>
-          <w:rFonts w:ascii="Times New Roman" w:hAnsi="Times New Roman" w:cs="Times New Roman"/>
-          <w:sz w:val="24"/>
-          <w:szCs w:val="24"/>
-        </w:rPr>
-        <w:t>spritesheet</w:t>
-      </w:r>
-      <w:proofErr w:type="spellEnd"/>
-      <w:r>
-        <w:rPr>
-          <w:rFonts w:ascii="Times New Roman" w:hAnsi="Times New Roman" w:cs="Times New Roman"/>
-          <w:sz w:val="24"/>
-          <w:szCs w:val="24"/>
-        </w:rPr>
-        <w:t xml:space="preserve"> currently being used by Unity to display all of the objects during gameplay; the engine pulls graphics from that sheet and places them into the game with carefully-calculated bounding boxes created for every sprite. To make sure that your own sprites make it into the game without any errors, I have created Blank_Sheet.png, which is a guideline that displays proper sprite positions and resolutions on the sheet. </w:t>
+        <w:t xml:space="preserve">the spritesheet currently being used by Unity to display all of the objects during gameplay; the engine pulls graphics from that sheet and places them into the game with carefully-calculated bounding boxes created for every sprite. To make sure that your own sprites make it into the game without any errors, I have created Blank_Sheet.png, which is a guideline that displays proper sprite positions and resolutions on the sheet. </w:t>
       </w:r>
     </w:p>
     <w:p>
@@ -600,79 +486,7 @@
           <w:sz w:val="24"/>
           <w:szCs w:val="24"/>
         </w:rPr>
-        <w:t xml:space="preserve">d, when completed, save the whole file over </w:t>
-      </w:r>
-      <w:proofErr w:type="spellStart"/>
-      <w:r>
-        <w:rPr>
-          <w:rFonts w:ascii="Times New Roman" w:hAnsi="Times New Roman" w:cs="Times New Roman"/>
-          <w:sz w:val="24"/>
-          <w:szCs w:val="24"/>
-        </w:rPr>
-        <w:t>Completed_Sheet</w:t>
-      </w:r>
-      <w:proofErr w:type="spellEnd"/>
-      <w:r>
-        <w:rPr>
-          <w:rFonts w:ascii="Times New Roman" w:hAnsi="Times New Roman" w:cs="Times New Roman"/>
-          <w:sz w:val="24"/>
-          <w:szCs w:val="24"/>
-        </w:rPr>
-        <w:t xml:space="preserve">. The layer containing none of the guidelines and only the sprites should be saved as </w:t>
-      </w:r>
-      <w:proofErr w:type="spellStart"/>
-      <w:r>
-        <w:rPr>
-          <w:rFonts w:ascii="Times New Roman" w:hAnsi="Times New Roman" w:cs="Times New Roman"/>
-          <w:sz w:val="24"/>
-          <w:szCs w:val="24"/>
-        </w:rPr>
-        <w:t>Active_Sheet</w:t>
-      </w:r>
-      <w:proofErr w:type="spellEnd"/>
-      <w:r>
-        <w:rPr>
-          <w:rFonts w:ascii="Times New Roman" w:hAnsi="Times New Roman" w:cs="Times New Roman"/>
-          <w:sz w:val="24"/>
-          <w:szCs w:val="24"/>
-        </w:rPr>
-        <w:t xml:space="preserve">, and once you have saved over </w:t>
-      </w:r>
-      <w:proofErr w:type="spellStart"/>
-      <w:r>
-        <w:rPr>
-          <w:rFonts w:ascii="Times New Roman" w:hAnsi="Times New Roman" w:cs="Times New Roman"/>
-          <w:sz w:val="24"/>
-          <w:szCs w:val="24"/>
-        </w:rPr>
-        <w:t>Active_</w:t>
-      </w:r>
-      <w:proofErr w:type="gramStart"/>
-      <w:r>
-        <w:rPr>
-          <w:rFonts w:ascii="Times New Roman" w:hAnsi="Times New Roman" w:cs="Times New Roman"/>
-          <w:sz w:val="24"/>
-          <w:szCs w:val="24"/>
-        </w:rPr>
-        <w:t>Sheet</w:t>
-      </w:r>
-      <w:proofErr w:type="spellEnd"/>
-      <w:r>
-        <w:rPr>
-          <w:rFonts w:ascii="Times New Roman" w:hAnsi="Times New Roman" w:cs="Times New Roman"/>
-          <w:sz w:val="24"/>
-          <w:szCs w:val="24"/>
-        </w:rPr>
-        <w:t>,</w:t>
-      </w:r>
-      <w:proofErr w:type="gramEnd"/>
-      <w:r>
-        <w:rPr>
-          <w:rFonts w:ascii="Times New Roman" w:hAnsi="Times New Roman" w:cs="Times New Roman"/>
-          <w:sz w:val="24"/>
-          <w:szCs w:val="24"/>
-        </w:rPr>
-        <w:t xml:space="preserve"> your sprites should be in the game if you view it in the Unity Editor.</w:t>
+        <w:t>d, when completed, save the whole file over Completed_Sheet. The layer containing none of the guidelines and only the sprites should be saved as Active_Sheet, and once you have saved over Active_Sheet, your sprites should be in the game if you view it in the Unity Editor.</w:t>
       </w:r>
     </w:p>
     <w:p>
@@ -690,6 +504,7 @@
         <w:rPr>
           <w:rFonts w:ascii="Times New Roman" w:hAnsi="Times New Roman" w:cs="Times New Roman"/>
           <w:b/>
+          <w:noProof/>
           <w:sz w:val="24"/>
           <w:szCs w:val="24"/>
         </w:rPr>
@@ -709,7 +524,7 @@
                     <pic:cNvPicPr/>
                   </pic:nvPicPr>
                   <pic:blipFill rotWithShape="1">
-                    <a:blip r:embed="rId6"/>
+                    <a:blip r:embed="rId7"/>
                     <a:srcRect b="33013"/>
                     <a:stretch/>
                   </pic:blipFill>
@@ -776,8 +591,6 @@
           <w:szCs w:val="24"/>
         </w:rPr>
       </w:pPr>
-      <w:bookmarkStart w:id="0" w:name="_GoBack"/>
-      <w:bookmarkEnd w:id="0"/>
     </w:p>
     <w:p>
       <w:pPr>
@@ -816,23 +629,7 @@
           <w:sz w:val="24"/>
           <w:szCs w:val="24"/>
         </w:rPr>
-        <w:t xml:space="preserve">In this course, you will create a cutscene which plays before gameplay begins. To override the cutscene placeholder video, I suggest uploading your cutscene to YouTube and downloading it with a website, then saving the output from that website over Cutscene.mov. I have tested this method with </w:t>
-      </w:r>
-      <w:r>
-        <w:rPr>
-          <w:rFonts w:ascii="Times New Roman" w:hAnsi="Times New Roman" w:cs="Times New Roman"/>
-          <w:sz w:val="24"/>
-          <w:szCs w:val="24"/>
-        </w:rPr>
-        <w:t>y2mate.com, pickvideo.net, and keepvid.com</w:t>
-      </w:r>
-      <w:r>
-        <w:rPr>
-          <w:rFonts w:ascii="Times New Roman" w:hAnsi="Times New Roman" w:cs="Times New Roman"/>
-          <w:sz w:val="24"/>
-          <w:szCs w:val="24"/>
-        </w:rPr>
-        <w:t>, which all work for getting a file playable by Unity’s video player without error.</w:t>
+        <w:t>In this course, you will create a cutscene which plays before gameplay begins. To override the cutscene placeholder video, I suggest uploading your cutscene to YouTube and downloading it with a website, then saving the output from that website over Cutscene.mov. I have tested this method with y2mate.com, pickvideo.net, and keepvid.com, which all work for getting a file playable by Unity’s video player without error.</w:t>
       </w:r>
     </w:p>
     <w:p>
@@ -935,6 +732,7 @@
       <w:r>
         <w:rPr>
           <w:rFonts w:ascii="Times New Roman" w:hAnsi="Times New Roman" w:cs="Times New Roman"/>
+          <w:noProof/>
           <w:sz w:val="24"/>
           <w:szCs w:val="24"/>
         </w:rPr>
@@ -943,104 +741,6 @@
             <wp:extent cx="3657600" cy="3201192"/>
             <wp:effectExtent l="0" t="0" r="0" b="0"/>
             <wp:docPr id="1" name="Picture 1"/>
-            <wp:cNvGraphicFramePr>
-              <a:graphicFrameLocks xmlns:a="http://schemas.openxmlformats.org/drawingml/2006/main" noChangeAspect="1"/>
-            </wp:cNvGraphicFramePr>
-            <a:graphic xmlns:a="http://schemas.openxmlformats.org/drawingml/2006/main">
-              <a:graphicData uri="http://schemas.openxmlformats.org/drawingml/2006/picture">
-                <pic:pic xmlns:pic="http://schemas.openxmlformats.org/drawingml/2006/picture">
-                  <pic:nvPicPr>
-                    <pic:cNvPr id="0" name=""/>
-                    <pic:cNvPicPr/>
-                  </pic:nvPicPr>
-                  <pic:blipFill>
-                    <a:blip r:embed="rId7"/>
-                    <a:stretch>
-                      <a:fillRect/>
-                    </a:stretch>
-                  </pic:blipFill>
-                  <pic:spPr>
-                    <a:xfrm>
-                      <a:off x="0" y="0"/>
-                      <a:ext cx="3657600" cy="3201192"/>
-                    </a:xfrm>
-                    <a:prstGeom prst="rect">
-                      <a:avLst/>
-                    </a:prstGeom>
-                  </pic:spPr>
-                </pic:pic>
-              </a:graphicData>
-            </a:graphic>
-          </wp:inline>
-        </w:drawing>
-      </w:r>
-    </w:p>
-    <w:p>
-      <w:pPr>
-        <w:spacing w:line="360" w:lineRule="auto"/>
-        <w:rPr>
-          <w:rFonts w:ascii="Times New Roman" w:hAnsi="Times New Roman" w:cs="Times New Roman"/>
-          <w:sz w:val="24"/>
-          <w:szCs w:val="24"/>
-        </w:rPr>
-      </w:pPr>
-      <w:r>
-        <w:rPr>
-          <w:rFonts w:ascii="Times New Roman" w:hAnsi="Times New Roman" w:cs="Times New Roman"/>
-          <w:sz w:val="24"/>
-          <w:szCs w:val="24"/>
-        </w:rPr>
-        <w:t xml:space="preserve">The </w:t>
-      </w:r>
-      <w:r>
-        <w:rPr>
-          <w:rFonts w:ascii="Times New Roman" w:hAnsi="Times New Roman" w:cs="Times New Roman"/>
-          <w:b/>
-          <w:sz w:val="24"/>
-          <w:szCs w:val="24"/>
-        </w:rPr>
-        <w:t>NPC Manager</w:t>
-      </w:r>
-      <w:r>
-        <w:rPr>
-          <w:rFonts w:ascii="Times New Roman" w:hAnsi="Times New Roman" w:cs="Times New Roman"/>
-          <w:sz w:val="24"/>
-          <w:szCs w:val="24"/>
-        </w:rPr>
-        <w:t xml:space="preserve"> handles every NPC in the game, and you may control whether or not they stop to fire their projectiles, if they fall off platforms or know how not to fall off platforms, and even adjust the amount of knockback they have.</w:t>
-      </w:r>
-      <w:r>
-        <w:rPr>
-          <w:rFonts w:ascii="Times New Roman" w:hAnsi="Times New Roman" w:cs="Times New Roman"/>
-          <w:sz w:val="24"/>
-          <w:szCs w:val="24"/>
-        </w:rPr>
-        <w:t xml:space="preserve"> </w:t>
-      </w:r>
-    </w:p>
-    <w:p>
-      <w:pPr>
-        <w:spacing w:line="360" w:lineRule="auto"/>
-        <w:ind w:firstLine="720"/>
-        <w:jc w:val="center"/>
-        <w:rPr>
-          <w:rFonts w:ascii="Times New Roman" w:hAnsi="Times New Roman" w:cs="Times New Roman"/>
-          <w:sz w:val="24"/>
-          <w:szCs w:val="24"/>
-        </w:rPr>
-      </w:pPr>
-      <w:r>
-        <w:rPr>
-          <w:rFonts w:ascii="Times New Roman" w:hAnsi="Times New Roman" w:cs="Times New Roman"/>
-          <w:sz w:val="24"/>
-          <w:szCs w:val="24"/>
-        </w:rPr>
-        <w:lastRenderedPageBreak/>
-        <w:drawing>
-          <wp:inline distT="0" distB="0" distL="0" distR="0" wp14:anchorId="59922C95" wp14:editId="57C541DE">
-            <wp:extent cx="3657600" cy="3201192"/>
-            <wp:effectExtent l="0" t="0" r="0" b="0"/>
-            <wp:docPr id="2" name="Picture 2"/>
             <wp:cNvGraphicFramePr>
               <a:graphicFrameLocks xmlns:a="http://schemas.openxmlformats.org/drawingml/2006/main" noChangeAspect="1"/>
             </wp:cNvGraphicFramePr>
@@ -1088,138 +788,38 @@
           <w:sz w:val="24"/>
           <w:szCs w:val="24"/>
         </w:rPr>
-        <w:t>The</w:t>
-      </w:r>
-      <w:r>
-        <w:rPr>
-          <w:rFonts w:ascii="Times New Roman" w:hAnsi="Times New Roman" w:cs="Times New Roman"/>
-          <w:b/>
-          <w:sz w:val="24"/>
-          <w:szCs w:val="24"/>
-        </w:rPr>
-        <w:t xml:space="preserve"> Level Manager</w:t>
-      </w:r>
-      <w:r>
-        <w:rPr>
-          <w:rFonts w:ascii="Times New Roman" w:hAnsi="Times New Roman" w:cs="Times New Roman"/>
-          <w:b/>
+        <w:t xml:space="preserve">The </w:t>
+      </w:r>
+      <w:r>
+        <w:rPr>
+          <w:rFonts w:ascii="Times New Roman" w:hAnsi="Times New Roman" w:cs="Times New Roman"/>
+          <w:b/>
+          <w:sz w:val="24"/>
+          <w:szCs w:val="24"/>
+        </w:rPr>
+        <w:t>NPC Manager</w:t>
+      </w:r>
+      <w:r>
+        <w:rPr>
+          <w:rFonts w:ascii="Times New Roman" w:hAnsi="Times New Roman" w:cs="Times New Roman"/>
+          <w:sz w:val="24"/>
+          <w:szCs w:val="24"/>
+        </w:rPr>
+        <w:t xml:space="preserve"> handles every NPC in the game, and you may control whether or not they stop to fire their projectiles, if they fall off platforms or know how not to fall off platforms, and even adjust the amount of knockback they have.</w:t>
+      </w:r>
+      <w:r>
+        <w:rPr>
+          <w:rFonts w:ascii="Times New Roman" w:hAnsi="Times New Roman" w:cs="Times New Roman"/>
           <w:sz w:val="24"/>
           <w:szCs w:val="24"/>
         </w:rPr>
         <w:t xml:space="preserve"> </w:t>
       </w:r>
-      <w:r>
-        <w:rPr>
-          <w:rFonts w:ascii="Times New Roman" w:hAnsi="Times New Roman" w:cs="Times New Roman"/>
-          <w:sz w:val="24"/>
-          <w:szCs w:val="24"/>
-        </w:rPr>
-        <w:t xml:space="preserve">determines what kind of level is played. If </w:t>
-      </w:r>
-      <w:proofErr w:type="spellStart"/>
-      <w:r>
-        <w:rPr>
-          <w:rFonts w:ascii="Times New Roman" w:hAnsi="Times New Roman" w:cs="Times New Roman"/>
-          <w:sz w:val="24"/>
-          <w:szCs w:val="24"/>
-        </w:rPr>
-        <w:t>LevelWillScroll</w:t>
-      </w:r>
-      <w:proofErr w:type="spellEnd"/>
-      <w:r>
-        <w:rPr>
-          <w:rFonts w:ascii="Times New Roman" w:hAnsi="Times New Roman" w:cs="Times New Roman"/>
-          <w:sz w:val="24"/>
-          <w:szCs w:val="24"/>
-        </w:rPr>
-        <w:t xml:space="preserve"> is checked, then the level will scroll instead of being a fixed camera. </w:t>
-      </w:r>
-      <w:proofErr w:type="gramStart"/>
-      <w:r>
-        <w:rPr>
-          <w:rFonts w:ascii="Times New Roman" w:hAnsi="Times New Roman" w:cs="Times New Roman"/>
-          <w:sz w:val="24"/>
-          <w:szCs w:val="24"/>
-        </w:rPr>
-        <w:t xml:space="preserve">If </w:t>
-      </w:r>
-      <w:proofErr w:type="spellStart"/>
-      <w:r>
-        <w:rPr>
-          <w:rFonts w:ascii="Times New Roman" w:hAnsi="Times New Roman" w:cs="Times New Roman"/>
-          <w:sz w:val="24"/>
-          <w:szCs w:val="24"/>
-        </w:rPr>
-        <w:t>LevelIsInfiniteAutoScroller</w:t>
-      </w:r>
-      <w:proofErr w:type="spellEnd"/>
-      <w:r>
-        <w:rPr>
-          <w:rFonts w:ascii="Times New Roman" w:hAnsi="Times New Roman" w:cs="Times New Roman"/>
-          <w:sz w:val="24"/>
-          <w:szCs w:val="24"/>
-        </w:rPr>
-        <w:t>, then this overrides all other variables in the manager and procedurally generates an infinitely scrolling level.</w:t>
-      </w:r>
-      <w:proofErr w:type="gramEnd"/>
-      <w:r>
-        <w:rPr>
-          <w:rFonts w:ascii="Times New Roman" w:hAnsi="Times New Roman" w:cs="Times New Roman"/>
-          <w:sz w:val="24"/>
-          <w:szCs w:val="24"/>
-        </w:rPr>
-        <w:t xml:space="preserve"> If </w:t>
-      </w:r>
-      <w:proofErr w:type="spellStart"/>
-      <w:r>
-        <w:rPr>
-          <w:rFonts w:ascii="Times New Roman" w:hAnsi="Times New Roman" w:cs="Times New Roman"/>
-          <w:sz w:val="24"/>
-          <w:szCs w:val="24"/>
-        </w:rPr>
-        <w:t>ProcedurallyGenerateLevel</w:t>
-      </w:r>
-      <w:proofErr w:type="spellEnd"/>
-      <w:r>
-        <w:rPr>
-          <w:rFonts w:ascii="Times New Roman" w:hAnsi="Times New Roman" w:cs="Times New Roman"/>
-          <w:sz w:val="24"/>
-          <w:szCs w:val="24"/>
-        </w:rPr>
-        <w:t xml:space="preserve">, then it erases the level architecture built by hand and the computer creates a level randomly. </w:t>
-      </w:r>
-      <w:proofErr w:type="gramStart"/>
-      <w:r>
-        <w:rPr>
-          <w:rFonts w:ascii="Times New Roman" w:hAnsi="Times New Roman" w:cs="Times New Roman"/>
-          <w:sz w:val="24"/>
-          <w:szCs w:val="24"/>
-        </w:rPr>
-        <w:t xml:space="preserve">If </w:t>
-      </w:r>
-      <w:proofErr w:type="spellStart"/>
-      <w:r>
-        <w:rPr>
-          <w:rFonts w:ascii="Times New Roman" w:hAnsi="Times New Roman" w:cs="Times New Roman"/>
-          <w:sz w:val="24"/>
-          <w:szCs w:val="24"/>
-        </w:rPr>
-        <w:t>ProceduralLevelHasBottomPlatform</w:t>
-      </w:r>
-      <w:proofErr w:type="spellEnd"/>
-      <w:r>
-        <w:rPr>
-          <w:rFonts w:ascii="Times New Roman" w:hAnsi="Times New Roman" w:cs="Times New Roman"/>
-          <w:sz w:val="24"/>
-          <w:szCs w:val="24"/>
-        </w:rPr>
-        <w:t>, then the player may not lose the game by falling off platforms because a platform at the bottom prevents them from doing so.</w:t>
-      </w:r>
-      <w:proofErr w:type="gramEnd"/>
-    </w:p>
-    <w:p>
-      <w:pPr>
-        <w:spacing w:line="360" w:lineRule="auto"/>
+    </w:p>
+    <w:p>
+      <w:pPr>
+        <w:spacing w:line="360" w:lineRule="auto"/>
+        <w:ind w:firstLine="720"/>
         <w:jc w:val="center"/>
         <w:rPr>
           <w:rFonts w:ascii="Times New Roman" w:hAnsi="Times New Roman" w:cs="Times New Roman"/>
@@ -1230,14 +830,16 @@
       <w:r>
         <w:rPr>
           <w:rFonts w:ascii="Times New Roman" w:hAnsi="Times New Roman" w:cs="Times New Roman"/>
-          <w:sz w:val="24"/>
-          <w:szCs w:val="24"/>
-        </w:rPr>
+          <w:noProof/>
+          <w:sz w:val="24"/>
+          <w:szCs w:val="24"/>
+        </w:rPr>
+        <w:lastRenderedPageBreak/>
         <w:drawing>
-          <wp:inline distT="0" distB="0" distL="0" distR="0" wp14:anchorId="2C62F377" wp14:editId="36681C3C">
+          <wp:inline distT="0" distB="0" distL="0" distR="0" wp14:anchorId="59922C95" wp14:editId="57C541DE">
             <wp:extent cx="3657600" cy="3201192"/>
             <wp:effectExtent l="0" t="0" r="0" b="0"/>
-            <wp:docPr id="3" name="Picture 3"/>
+            <wp:docPr id="2" name="Picture 2"/>
             <wp:cNvGraphicFramePr>
               <a:graphicFrameLocks xmlns:a="http://schemas.openxmlformats.org/drawingml/2006/main" noChangeAspect="1"/>
             </wp:cNvGraphicFramePr>
@@ -1277,6 +879,104 @@
           <w:rFonts w:ascii="Times New Roman" w:hAnsi="Times New Roman" w:cs="Times New Roman"/>
           <w:sz w:val="24"/>
           <w:szCs w:val="24"/>
+        </w:rPr>
+      </w:pPr>
+      <w:r>
+        <w:rPr>
+          <w:rFonts w:ascii="Times New Roman" w:hAnsi="Times New Roman" w:cs="Times New Roman"/>
+          <w:sz w:val="24"/>
+          <w:szCs w:val="24"/>
+        </w:rPr>
+        <w:t>The</w:t>
+      </w:r>
+      <w:r>
+        <w:rPr>
+          <w:rFonts w:ascii="Times New Roman" w:hAnsi="Times New Roman" w:cs="Times New Roman"/>
+          <w:b/>
+          <w:sz w:val="24"/>
+          <w:szCs w:val="24"/>
+        </w:rPr>
+        <w:t xml:space="preserve"> Level Manager</w:t>
+      </w:r>
+      <w:r>
+        <w:rPr>
+          <w:rFonts w:ascii="Times New Roman" w:hAnsi="Times New Roman" w:cs="Times New Roman"/>
+          <w:b/>
+          <w:sz w:val="24"/>
+          <w:szCs w:val="24"/>
+        </w:rPr>
+        <w:t xml:space="preserve"> </w:t>
+      </w:r>
+      <w:r>
+        <w:rPr>
+          <w:rFonts w:ascii="Times New Roman" w:hAnsi="Times New Roman" w:cs="Times New Roman"/>
+          <w:sz w:val="24"/>
+          <w:szCs w:val="24"/>
+        </w:rPr>
+        <w:t>determines what kind of level is played. If LevelWillScroll is checked, then the level will scroll instead of being a fixed camera. If LevelIsInfiniteAutoScroller, then this overrides all other variables in the manager and procedurally generates an infinitely scrolling level. If ProcedurallyGenerateLevel, then it erases the level architecture built by hand and the computer creates a level randomly. If ProceduralLevelHasBottomPlatform, then the player may not lose the game by falling off platforms because a platform at the bottom prevents them from doing so.</w:t>
+      </w:r>
+    </w:p>
+    <w:p>
+      <w:pPr>
+        <w:spacing w:line="360" w:lineRule="auto"/>
+        <w:jc w:val="center"/>
+        <w:rPr>
+          <w:rFonts w:ascii="Times New Roman" w:hAnsi="Times New Roman" w:cs="Times New Roman"/>
+          <w:sz w:val="24"/>
+          <w:szCs w:val="24"/>
+        </w:rPr>
+      </w:pPr>
+      <w:r>
+        <w:rPr>
+          <w:rFonts w:ascii="Times New Roman" w:hAnsi="Times New Roman" w:cs="Times New Roman"/>
+          <w:noProof/>
+          <w:sz w:val="24"/>
+          <w:szCs w:val="24"/>
+        </w:rPr>
+        <w:drawing>
+          <wp:inline distT="0" distB="0" distL="0" distR="0" wp14:anchorId="2C62F377" wp14:editId="36681C3C">
+            <wp:extent cx="3657600" cy="3201192"/>
+            <wp:effectExtent l="0" t="0" r="0" b="0"/>
+            <wp:docPr id="3" name="Picture 3"/>
+            <wp:cNvGraphicFramePr>
+              <a:graphicFrameLocks xmlns:a="http://schemas.openxmlformats.org/drawingml/2006/main" noChangeAspect="1"/>
+            </wp:cNvGraphicFramePr>
+            <a:graphic xmlns:a="http://schemas.openxmlformats.org/drawingml/2006/main">
+              <a:graphicData uri="http://schemas.openxmlformats.org/drawingml/2006/picture">
+                <pic:pic xmlns:pic="http://schemas.openxmlformats.org/drawingml/2006/picture">
+                  <pic:nvPicPr>
+                    <pic:cNvPr id="0" name=""/>
+                    <pic:cNvPicPr/>
+                  </pic:nvPicPr>
+                  <pic:blipFill>
+                    <a:blip r:embed="rId10"/>
+                    <a:stretch>
+                      <a:fillRect/>
+                    </a:stretch>
+                  </pic:blipFill>
+                  <pic:spPr>
+                    <a:xfrm>
+                      <a:off x="0" y="0"/>
+                      <a:ext cx="3657600" cy="3201192"/>
+                    </a:xfrm>
+                    <a:prstGeom prst="rect">
+                      <a:avLst/>
+                    </a:prstGeom>
+                  </pic:spPr>
+                </pic:pic>
+              </a:graphicData>
+            </a:graphic>
+          </wp:inline>
+        </w:drawing>
+      </w:r>
+    </w:p>
+    <w:p>
+      <w:pPr>
+        <w:spacing w:line="360" w:lineRule="auto"/>
+        <w:rPr>
+          <w:rFonts w:ascii="Times New Roman" w:hAnsi="Times New Roman" w:cs="Times New Roman"/>
+          <w:sz w:val="24"/>
+          <w:szCs w:val="24"/>
           <w:u w:val="single"/>
         </w:rPr>
       </w:pPr>
@@ -1369,27 +1069,7 @@
           <w:sz w:val="24"/>
           <w:szCs w:val="24"/>
         </w:rPr>
-        <w:t xml:space="preserve"> and download the original Unity project at the </w:t>
-      </w:r>
-      <w:proofErr w:type="spellStart"/>
-      <w:r>
-        <w:rPr>
-          <w:rFonts w:ascii="Times New Roman" w:hAnsi="Times New Roman" w:cs="Times New Roman"/>
-          <w:b/>
-          <w:sz w:val="24"/>
-          <w:szCs w:val="24"/>
-        </w:rPr>
-        <w:t>Github</w:t>
-      </w:r>
-      <w:proofErr w:type="spellEnd"/>
-      <w:r>
-        <w:rPr>
-          <w:rFonts w:ascii="Times New Roman" w:hAnsi="Times New Roman" w:cs="Times New Roman"/>
-          <w:b/>
-          <w:sz w:val="24"/>
-          <w:szCs w:val="24"/>
-        </w:rPr>
-        <w:t xml:space="preserve"> link. </w:t>
+        <w:t xml:space="preserve"> and download the original Unity project at the Github link. </w:t>
       </w:r>
     </w:p>
     <w:sectPr>
@@ -1619,6 +1299,17 @@
       <w:szCs w:val="16"/>
     </w:rPr>
   </w:style>
+  <w:style w:type="character" w:styleId="Hyperlink">
+    <w:name w:val="Hyperlink"/>
+    <w:basedOn w:val="DefaultParagraphFont"/>
+    <w:uiPriority w:val="99"/>
+    <w:unhideWhenUsed/>
+    <w:rsid w:val="003D7526"/>
+    <w:rPr>
+      <w:color w:val="0000FF" w:themeColor="hyperlink"/>
+      <w:u w:val="single"/>
+    </w:rPr>
+  </w:style>
 </w:styles>
 </file>
 
@@ -1837,6 +1528,17 @@
       <w:rFonts w:ascii="Tahoma" w:hAnsi="Tahoma" w:cs="Tahoma"/>
       <w:sz w:val="16"/>
       <w:szCs w:val="16"/>
+    </w:rPr>
+  </w:style>
+  <w:style w:type="character" w:styleId="Hyperlink">
+    <w:name w:val="Hyperlink"/>
+    <w:basedOn w:val="DefaultParagraphFont"/>
+    <w:uiPriority w:val="99"/>
+    <w:unhideWhenUsed/>
+    <w:rsid w:val="003D7526"/>
+    <w:rPr>
+      <w:color w:val="0000FF" w:themeColor="hyperlink"/>
+      <w:u w:val="single"/>
     </w:rPr>
   </w:style>
 </w:styles>

</xml_diff>

<commit_message>
Clarified some writing in the Readme file.
</commit_message>
<xml_diff>
--- a/README.docx
+++ b/README.docx
@@ -22,8 +22,20 @@
           <w:szCs w:val="24"/>
           <w:u w:val="single"/>
         </w:rPr>
-        <w:t>Readme for IGME-119 Platformer</w:t>
-      </w:r>
+        <w:t xml:space="preserve">Readme for IGME-119 </w:t>
+      </w:r>
+      <w:proofErr w:type="spellStart"/>
+      <w:r>
+        <w:rPr>
+          <w:rFonts w:ascii="Times New Roman" w:hAnsi="Times New Roman" w:cs="Times New Roman"/>
+          <w:b/>
+          <w:sz w:val="48"/>
+          <w:szCs w:val="24"/>
+          <w:u w:val="single"/>
+        </w:rPr>
+        <w:t>Platformer</w:t>
+      </w:r>
+      <w:proofErr w:type="spellEnd"/>
     </w:p>
     <w:p>
       <w:pPr>
@@ -109,13 +121,23 @@
           <w:szCs w:val="24"/>
         </w:rPr>
       </w:pPr>
-      <w:r>
-        <w:rPr>
-          <w:rFonts w:ascii="Times New Roman" w:hAnsi="Times New Roman" w:cs="Times New Roman"/>
-          <w:sz w:val="24"/>
-          <w:szCs w:val="24"/>
-        </w:rPr>
-        <w:t>Github Link:</w:t>
+      <w:proofErr w:type="spellStart"/>
+      <w:r>
+        <w:rPr>
+          <w:rFonts w:ascii="Times New Roman" w:hAnsi="Times New Roman" w:cs="Times New Roman"/>
+          <w:sz w:val="24"/>
+          <w:szCs w:val="24"/>
+        </w:rPr>
+        <w:t>Github</w:t>
+      </w:r>
+      <w:proofErr w:type="spellEnd"/>
+      <w:r>
+        <w:rPr>
+          <w:rFonts w:ascii="Times New Roman" w:hAnsi="Times New Roman" w:cs="Times New Roman"/>
+          <w:sz w:val="24"/>
+          <w:szCs w:val="24"/>
+        </w:rPr>
+        <w:t xml:space="preserve"> Link:</w:t>
       </w:r>
       <w:r>
         <w:rPr>
@@ -133,7 +155,25 @@
             <w:sz w:val="24"/>
             <w:szCs w:val="24"/>
           </w:rPr>
-          <w:t>https://github.com/jon101514/IGME-119-Platformer</w:t>
+          <w:t>https://github.com/jon101514/IGME-119-</w:t>
+        </w:r>
+        <w:r>
+          <w:rPr>
+            <w:rStyle w:val="Hyperlink"/>
+            <w:rFonts w:ascii="Times New Roman" w:hAnsi="Times New Roman" w:cs="Times New Roman"/>
+            <w:sz w:val="24"/>
+            <w:szCs w:val="24"/>
+          </w:rPr>
+          <w:t>P</w:t>
+        </w:r>
+        <w:r>
+          <w:rPr>
+            <w:rStyle w:val="Hyperlink"/>
+            <w:rFonts w:ascii="Times New Roman" w:hAnsi="Times New Roman" w:cs="Times New Roman"/>
+            <w:sz w:val="24"/>
+            <w:szCs w:val="24"/>
+          </w:rPr>
+          <w:t>latformer</w:t>
         </w:r>
       </w:hyperlink>
       <w:r>
@@ -144,8 +184,6 @@
         </w:rPr>
         <w:t xml:space="preserve"> </w:t>
       </w:r>
-      <w:bookmarkStart w:id="0" w:name="_GoBack"/>
-      <w:bookmarkEnd w:id="0"/>
     </w:p>
     <w:p>
       <w:pPr>
@@ -208,7 +246,25 @@
           <w:sz w:val="24"/>
           <w:szCs w:val="24"/>
         </w:rPr>
-        <w:t>ine which allow you to modify</w:t>
+        <w:t xml:space="preserve">ine which </w:t>
+      </w:r>
+      <w:proofErr w:type="gramStart"/>
+      <w:r>
+        <w:rPr>
+          <w:rFonts w:ascii="Times New Roman" w:hAnsi="Times New Roman" w:cs="Times New Roman"/>
+          <w:sz w:val="24"/>
+          <w:szCs w:val="24"/>
+        </w:rPr>
+        <w:t>allow</w:t>
+      </w:r>
+      <w:proofErr w:type="gramEnd"/>
+      <w:r>
+        <w:rPr>
+          <w:rFonts w:ascii="Times New Roman" w:hAnsi="Times New Roman" w:cs="Times New Roman"/>
+          <w:sz w:val="24"/>
+          <w:szCs w:val="24"/>
+        </w:rPr>
+        <w:t xml:space="preserve"> you to modify</w:t>
       </w:r>
       <w:r>
         <w:rPr>
@@ -318,8 +374,39 @@
           <w:sz w:val="24"/>
           <w:szCs w:val="24"/>
         </w:rPr>
-        <w:t>Prof. Elouise Oyzon</w:t>
-      </w:r>
+        <w:t xml:space="preserve">Prof. </w:t>
+      </w:r>
+      <w:proofErr w:type="spellStart"/>
+      <w:r>
+        <w:rPr>
+          <w:rFonts w:ascii="Times New Roman" w:hAnsi="Times New Roman" w:cs="Times New Roman"/>
+          <w:b/>
+          <w:sz w:val="24"/>
+          <w:szCs w:val="24"/>
+        </w:rPr>
+        <w:t>Elouise</w:t>
+      </w:r>
+      <w:proofErr w:type="spellEnd"/>
+      <w:r>
+        <w:rPr>
+          <w:rFonts w:ascii="Times New Roman" w:hAnsi="Times New Roman" w:cs="Times New Roman"/>
+          <w:b/>
+          <w:sz w:val="24"/>
+          <w:szCs w:val="24"/>
+        </w:rPr>
+        <w:t xml:space="preserve"> </w:t>
+      </w:r>
+      <w:proofErr w:type="spellStart"/>
+      <w:r>
+        <w:rPr>
+          <w:rFonts w:ascii="Times New Roman" w:hAnsi="Times New Roman" w:cs="Times New Roman"/>
+          <w:b/>
+          <w:sz w:val="24"/>
+          <w:szCs w:val="24"/>
+        </w:rPr>
+        <w:t>Oyzon</w:t>
+      </w:r>
+      <w:proofErr w:type="spellEnd"/>
       <w:r>
         <w:rPr>
           <w:rFonts w:ascii="Times New Roman" w:hAnsi="Times New Roman" w:cs="Times New Roman"/>
@@ -343,8 +430,19 @@
           <w:sz w:val="24"/>
           <w:szCs w:val="24"/>
         </w:rPr>
-        <w:t>Dan Giaime</w:t>
-      </w:r>
+        <w:t xml:space="preserve">Dan </w:t>
+      </w:r>
+      <w:proofErr w:type="spellStart"/>
+      <w:r>
+        <w:rPr>
+          <w:rFonts w:ascii="Times New Roman" w:hAnsi="Times New Roman" w:cs="Times New Roman"/>
+          <w:b/>
+          <w:sz w:val="24"/>
+          <w:szCs w:val="24"/>
+        </w:rPr>
+        <w:t>Giaime</w:t>
+      </w:r>
+      <w:proofErr w:type="spellEnd"/>
       <w:r>
         <w:rPr>
           <w:rFonts w:ascii="Times New Roman" w:hAnsi="Times New Roman" w:cs="Times New Roman"/>
@@ -392,7 +490,25 @@
           <w:sz w:val="24"/>
           <w:szCs w:val="24"/>
         </w:rPr>
-        <w:t>Enclosed in the Sprites folder (IGME-119 Platformer &gt; Assets &gt; Sprites), you will find multiple images that will be overwritten by your artwork. For the UI elements, background, and two paralla</w:t>
+        <w:t xml:space="preserve">Enclosed in the Sprites folder (IGME-119 </w:t>
+      </w:r>
+      <w:proofErr w:type="spellStart"/>
+      <w:r>
+        <w:rPr>
+          <w:rFonts w:ascii="Times New Roman" w:hAnsi="Times New Roman" w:cs="Times New Roman"/>
+          <w:sz w:val="24"/>
+          <w:szCs w:val="24"/>
+        </w:rPr>
+        <w:t>Platformer</w:t>
+      </w:r>
+      <w:proofErr w:type="spellEnd"/>
+      <w:r>
+        <w:rPr>
+          <w:rFonts w:ascii="Times New Roman" w:hAnsi="Times New Roman" w:cs="Times New Roman"/>
+          <w:sz w:val="24"/>
+          <w:szCs w:val="24"/>
+        </w:rPr>
+        <w:t xml:space="preserve"> &gt; Assets &gt; Sprites), you will find multiple images that will be overwritten by your artwork. For the UI elements, background, and two paralla</w:t>
       </w:r>
       <w:r>
         <w:rPr>
@@ -435,7 +551,25 @@
           <w:sz w:val="24"/>
           <w:szCs w:val="24"/>
         </w:rPr>
-        <w:t xml:space="preserve">All of the gameplay sprites are stored in a spritesheet, and </w:t>
+        <w:t xml:space="preserve">All of the gameplay sprites are stored in a </w:t>
+      </w:r>
+      <w:proofErr w:type="spellStart"/>
+      <w:r>
+        <w:rPr>
+          <w:rFonts w:ascii="Times New Roman" w:hAnsi="Times New Roman" w:cs="Times New Roman"/>
+          <w:sz w:val="24"/>
+          <w:szCs w:val="24"/>
+        </w:rPr>
+        <w:t>spritesheet</w:t>
+      </w:r>
+      <w:proofErr w:type="spellEnd"/>
+      <w:r>
+        <w:rPr>
+          <w:rFonts w:ascii="Times New Roman" w:hAnsi="Times New Roman" w:cs="Times New Roman"/>
+          <w:sz w:val="24"/>
+          <w:szCs w:val="24"/>
+        </w:rPr>
+        <w:t xml:space="preserve">, and </w:t>
       </w:r>
       <w:r>
         <w:rPr>
@@ -451,7 +585,25 @@
           <w:sz w:val="24"/>
           <w:szCs w:val="24"/>
         </w:rPr>
-        <w:t xml:space="preserve">the spritesheet currently being used by Unity to display all of the objects during gameplay; the engine pulls graphics from that sheet and places them into the game with carefully-calculated bounding boxes created for every sprite. To make sure that your own sprites make it into the game without any errors, I have created Blank_Sheet.png, which is a guideline that displays proper sprite positions and resolutions on the sheet. </w:t>
+        <w:t xml:space="preserve">the </w:t>
+      </w:r>
+      <w:proofErr w:type="spellStart"/>
+      <w:r>
+        <w:rPr>
+          <w:rFonts w:ascii="Times New Roman" w:hAnsi="Times New Roman" w:cs="Times New Roman"/>
+          <w:sz w:val="24"/>
+          <w:szCs w:val="24"/>
+        </w:rPr>
+        <w:t>spritesheet</w:t>
+      </w:r>
+      <w:proofErr w:type="spellEnd"/>
+      <w:r>
+        <w:rPr>
+          <w:rFonts w:ascii="Times New Roman" w:hAnsi="Times New Roman" w:cs="Times New Roman"/>
+          <w:sz w:val="24"/>
+          <w:szCs w:val="24"/>
+        </w:rPr>
+        <w:t xml:space="preserve"> currently being used by Unity to display all of the objects during gameplay; the engine pulls graphics from that sheet and places them into the game with carefully-calculated bounding boxes created for every sprite. To make sure that your own sprites make it into the game without any errors, I have created Blank_Sheet.png, which is a guideline that displays proper sprite positions and resolutions on the sheet. </w:t>
       </w:r>
     </w:p>
     <w:p>
@@ -486,7 +638,79 @@
           <w:sz w:val="24"/>
           <w:szCs w:val="24"/>
         </w:rPr>
-        <w:t>d, when completed, save the whole file over Completed_Sheet. The layer containing none of the guidelines and only the sprites should be saved as Active_Sheet, and once you have saved over Active_Sheet, your sprites should be in the game if you view it in the Unity Editor.</w:t>
+        <w:t xml:space="preserve">d, when completed, save the whole file over </w:t>
+      </w:r>
+      <w:proofErr w:type="spellStart"/>
+      <w:r>
+        <w:rPr>
+          <w:rFonts w:ascii="Times New Roman" w:hAnsi="Times New Roman" w:cs="Times New Roman"/>
+          <w:sz w:val="24"/>
+          <w:szCs w:val="24"/>
+        </w:rPr>
+        <w:t>Completed_Sheet</w:t>
+      </w:r>
+      <w:proofErr w:type="spellEnd"/>
+      <w:r>
+        <w:rPr>
+          <w:rFonts w:ascii="Times New Roman" w:hAnsi="Times New Roman" w:cs="Times New Roman"/>
+          <w:sz w:val="24"/>
+          <w:szCs w:val="24"/>
+        </w:rPr>
+        <w:t xml:space="preserve">. The layer containing none of the guidelines and only the sprites should be saved as </w:t>
+      </w:r>
+      <w:proofErr w:type="spellStart"/>
+      <w:r>
+        <w:rPr>
+          <w:rFonts w:ascii="Times New Roman" w:hAnsi="Times New Roman" w:cs="Times New Roman"/>
+          <w:sz w:val="24"/>
+          <w:szCs w:val="24"/>
+        </w:rPr>
+        <w:t>Active_Sheet</w:t>
+      </w:r>
+      <w:proofErr w:type="spellEnd"/>
+      <w:r>
+        <w:rPr>
+          <w:rFonts w:ascii="Times New Roman" w:hAnsi="Times New Roman" w:cs="Times New Roman"/>
+          <w:sz w:val="24"/>
+          <w:szCs w:val="24"/>
+        </w:rPr>
+        <w:t xml:space="preserve">, and once you have saved over </w:t>
+      </w:r>
+      <w:proofErr w:type="spellStart"/>
+      <w:r>
+        <w:rPr>
+          <w:rFonts w:ascii="Times New Roman" w:hAnsi="Times New Roman" w:cs="Times New Roman"/>
+          <w:sz w:val="24"/>
+          <w:szCs w:val="24"/>
+        </w:rPr>
+        <w:t>Active_</w:t>
+      </w:r>
+      <w:proofErr w:type="gramStart"/>
+      <w:r>
+        <w:rPr>
+          <w:rFonts w:ascii="Times New Roman" w:hAnsi="Times New Roman" w:cs="Times New Roman"/>
+          <w:sz w:val="24"/>
+          <w:szCs w:val="24"/>
+        </w:rPr>
+        <w:t>Sheet</w:t>
+      </w:r>
+      <w:proofErr w:type="spellEnd"/>
+      <w:r>
+        <w:rPr>
+          <w:rFonts w:ascii="Times New Roman" w:hAnsi="Times New Roman" w:cs="Times New Roman"/>
+          <w:sz w:val="24"/>
+          <w:szCs w:val="24"/>
+        </w:rPr>
+        <w:t>,</w:t>
+      </w:r>
+      <w:proofErr w:type="gramEnd"/>
+      <w:r>
+        <w:rPr>
+          <w:rFonts w:ascii="Times New Roman" w:hAnsi="Times New Roman" w:cs="Times New Roman"/>
+          <w:sz w:val="24"/>
+          <w:szCs w:val="24"/>
+        </w:rPr>
+        <w:t xml:space="preserve"> your sprites should be in the game if you view it in the Unity Editor.</w:t>
       </w:r>
     </w:p>
     <w:p>
@@ -805,7 +1029,87 @@
           <w:sz w:val="24"/>
           <w:szCs w:val="24"/>
         </w:rPr>
-        <w:t xml:space="preserve"> handles every NPC in the game, and you may control whether or not they stop to fire their projectiles, if they fall off platforms or know how not to fall off platforms, and even adjust the amount of knockback they have.</w:t>
+        <w:t xml:space="preserve"> handles every NPC in the game, and you may control whether or not they</w:t>
+      </w:r>
+      <w:r>
+        <w:rPr>
+          <w:rFonts w:ascii="Times New Roman" w:hAnsi="Times New Roman" w:cs="Times New Roman"/>
+          <w:sz w:val="24"/>
+          <w:szCs w:val="24"/>
+        </w:rPr>
+        <w:t xml:space="preserve"> disappear upon contact with the player’s interaction, whether or not to have knockback,</w:t>
+      </w:r>
+      <w:r>
+        <w:rPr>
+          <w:rFonts w:ascii="Times New Roman" w:hAnsi="Times New Roman" w:cs="Times New Roman"/>
+          <w:sz w:val="24"/>
+          <w:szCs w:val="24"/>
+        </w:rPr>
+        <w:t xml:space="preserve"> </w:t>
+      </w:r>
+      <w:r>
+        <w:rPr>
+          <w:rFonts w:ascii="Times New Roman" w:hAnsi="Times New Roman" w:cs="Times New Roman"/>
+          <w:sz w:val="24"/>
+          <w:szCs w:val="24"/>
+        </w:rPr>
+        <w:t xml:space="preserve">if they </w:t>
+      </w:r>
+      <w:r>
+        <w:rPr>
+          <w:rFonts w:ascii="Times New Roman" w:hAnsi="Times New Roman" w:cs="Times New Roman"/>
+          <w:sz w:val="24"/>
+          <w:szCs w:val="24"/>
+        </w:rPr>
+        <w:t xml:space="preserve">stop to fire their projectiles, if they </w:t>
+      </w:r>
+      <w:r>
+        <w:rPr>
+          <w:rFonts w:ascii="Times New Roman" w:hAnsi="Times New Roman" w:cs="Times New Roman"/>
+          <w:sz w:val="24"/>
+          <w:szCs w:val="24"/>
+        </w:rPr>
+        <w:t xml:space="preserve">know how </w:t>
+      </w:r>
+      <w:r>
+        <w:rPr>
+          <w:rFonts w:ascii="Times New Roman" w:hAnsi="Times New Roman" w:cs="Times New Roman"/>
+          <w:sz w:val="24"/>
+          <w:szCs w:val="24"/>
+        </w:rPr>
+        <w:t>to</w:t>
+      </w:r>
+      <w:r>
+        <w:rPr>
+          <w:rFonts w:ascii="Times New Roman" w:hAnsi="Times New Roman" w:cs="Times New Roman"/>
+          <w:sz w:val="24"/>
+          <w:szCs w:val="24"/>
+        </w:rPr>
+        <w:t xml:space="preserve"> avoid</w:t>
+      </w:r>
+      <w:r>
+        <w:rPr>
+          <w:rFonts w:ascii="Times New Roman" w:hAnsi="Times New Roman" w:cs="Times New Roman"/>
+          <w:sz w:val="24"/>
+          <w:szCs w:val="24"/>
+        </w:rPr>
+        <w:t xml:space="preserve"> fall</w:t>
+      </w:r>
+      <w:r>
+        <w:rPr>
+          <w:rFonts w:ascii="Times New Roman" w:hAnsi="Times New Roman" w:cs="Times New Roman"/>
+          <w:sz w:val="24"/>
+          <w:szCs w:val="24"/>
+        </w:rPr>
+        <w:t>ing</w:t>
+      </w:r>
+      <w:r>
+        <w:rPr>
+          <w:rFonts w:ascii="Times New Roman" w:hAnsi="Times New Roman" w:cs="Times New Roman"/>
+          <w:sz w:val="24"/>
+          <w:szCs w:val="24"/>
+        </w:rPr>
+        <w:t xml:space="preserve"> off platforms, and even adjust the amount of knockback they have.</w:t>
       </w:r>
       <w:r>
         <w:rPr>
@@ -834,10 +1138,9 @@
           <w:sz w:val="24"/>
           <w:szCs w:val="24"/>
         </w:rPr>
-        <w:lastRenderedPageBreak/>
         <w:drawing>
           <wp:inline distT="0" distB="0" distL="0" distR="0" wp14:anchorId="59922C95" wp14:editId="57C541DE">
-            <wp:extent cx="3657600" cy="3201192"/>
+            <wp:extent cx="3200400" cy="2801043"/>
             <wp:effectExtent l="0" t="0" r="0" b="0"/>
             <wp:docPr id="2" name="Picture 2"/>
             <wp:cNvGraphicFramePr>
@@ -859,7 +1162,7 @@
                   <pic:spPr>
                     <a:xfrm>
                       <a:off x="0" y="0"/>
-                      <a:ext cx="3657600" cy="3201192"/>
+                      <a:ext cx="3200400" cy="2801043"/>
                     </a:xfrm>
                     <a:prstGeom prst="rect">
                       <a:avLst/>
@@ -887,6 +1190,7 @@
           <w:sz w:val="24"/>
           <w:szCs w:val="24"/>
         </w:rPr>
+        <w:lastRenderedPageBreak/>
         <w:t>The</w:t>
       </w:r>
       <w:r>
@@ -913,8 +1217,108 @@
           <w:sz w:val="24"/>
           <w:szCs w:val="24"/>
         </w:rPr>
-        <w:t>determines what kind of level is played. If LevelWillScroll is checked, then the level will scroll instead of being a fixed camera. If LevelIsInfiniteAutoScroller, then this overrides all other variables in the manager and procedurally generates an infinitely scrolling level. If ProcedurallyGenerateLevel, then it erases the level architecture built by hand and the computer creates a level randomly. If ProceduralLevelHasBottomPlatform, then the player may not lose the game by falling off platforms because a platform at the bottom prevents them from doing so.</w:t>
-      </w:r>
+        <w:t xml:space="preserve">determines what kind of level is played. If </w:t>
+      </w:r>
+      <w:proofErr w:type="spellStart"/>
+      <w:r>
+        <w:rPr>
+          <w:rFonts w:ascii="Times New Roman" w:hAnsi="Times New Roman" w:cs="Times New Roman"/>
+          <w:sz w:val="24"/>
+          <w:szCs w:val="24"/>
+        </w:rPr>
+        <w:t>LevelWillScroll</w:t>
+      </w:r>
+      <w:proofErr w:type="spellEnd"/>
+      <w:r>
+        <w:rPr>
+          <w:rFonts w:ascii="Times New Roman" w:hAnsi="Times New Roman" w:cs="Times New Roman"/>
+          <w:sz w:val="24"/>
+          <w:szCs w:val="24"/>
+        </w:rPr>
+        <w:t xml:space="preserve"> is checked, then the level will scroll instead of being a fixed camera. </w:t>
+      </w:r>
+      <w:proofErr w:type="gramStart"/>
+      <w:r>
+        <w:rPr>
+          <w:rFonts w:ascii="Times New Roman" w:hAnsi="Times New Roman" w:cs="Times New Roman"/>
+          <w:sz w:val="24"/>
+          <w:szCs w:val="24"/>
+        </w:rPr>
+        <w:t xml:space="preserve">If </w:t>
+      </w:r>
+      <w:proofErr w:type="spellStart"/>
+      <w:r>
+        <w:rPr>
+          <w:rFonts w:ascii="Times New Roman" w:hAnsi="Times New Roman" w:cs="Times New Roman"/>
+          <w:sz w:val="24"/>
+          <w:szCs w:val="24"/>
+        </w:rPr>
+        <w:t>LevelIsInfiniteAutoScroller</w:t>
+      </w:r>
+      <w:proofErr w:type="spellEnd"/>
+      <w:r>
+        <w:rPr>
+          <w:rFonts w:ascii="Times New Roman" w:hAnsi="Times New Roman" w:cs="Times New Roman"/>
+          <w:sz w:val="24"/>
+          <w:szCs w:val="24"/>
+        </w:rPr>
+        <w:t>, then this overrides all other variables in the manager and procedurally generates an infinitely scrolling level.</w:t>
+      </w:r>
+      <w:proofErr w:type="gramEnd"/>
+      <w:r>
+        <w:rPr>
+          <w:rFonts w:ascii="Times New Roman" w:hAnsi="Times New Roman" w:cs="Times New Roman"/>
+          <w:sz w:val="24"/>
+          <w:szCs w:val="24"/>
+        </w:rPr>
+        <w:t xml:space="preserve"> If </w:t>
+      </w:r>
+      <w:proofErr w:type="spellStart"/>
+      <w:r>
+        <w:rPr>
+          <w:rFonts w:ascii="Times New Roman" w:hAnsi="Times New Roman" w:cs="Times New Roman"/>
+          <w:sz w:val="24"/>
+          <w:szCs w:val="24"/>
+        </w:rPr>
+        <w:t>ProcedurallyGenerateLevel</w:t>
+      </w:r>
+      <w:proofErr w:type="spellEnd"/>
+      <w:r>
+        <w:rPr>
+          <w:rFonts w:ascii="Times New Roman" w:hAnsi="Times New Roman" w:cs="Times New Roman"/>
+          <w:sz w:val="24"/>
+          <w:szCs w:val="24"/>
+        </w:rPr>
+        <w:t xml:space="preserve">, then it erases the level architecture built by hand and the computer creates a level randomly. </w:t>
+      </w:r>
+      <w:proofErr w:type="gramStart"/>
+      <w:r>
+        <w:rPr>
+          <w:rFonts w:ascii="Times New Roman" w:hAnsi="Times New Roman" w:cs="Times New Roman"/>
+          <w:sz w:val="24"/>
+          <w:szCs w:val="24"/>
+        </w:rPr>
+        <w:t xml:space="preserve">If </w:t>
+      </w:r>
+      <w:proofErr w:type="spellStart"/>
+      <w:r>
+        <w:rPr>
+          <w:rFonts w:ascii="Times New Roman" w:hAnsi="Times New Roman" w:cs="Times New Roman"/>
+          <w:sz w:val="24"/>
+          <w:szCs w:val="24"/>
+        </w:rPr>
+        <w:t>ProceduralLevelHasBottomPlatform</w:t>
+      </w:r>
+      <w:proofErr w:type="spellEnd"/>
+      <w:r>
+        <w:rPr>
+          <w:rFonts w:ascii="Times New Roman" w:hAnsi="Times New Roman" w:cs="Times New Roman"/>
+          <w:sz w:val="24"/>
+          <w:szCs w:val="24"/>
+        </w:rPr>
+        <w:t>, then the player may not lose the game by falling off platforms because a platform at the bottom prevents them from doing so.</w:t>
+      </w:r>
+      <w:proofErr w:type="gramEnd"/>
     </w:p>
     <w:p>
       <w:pPr>
@@ -969,6 +1373,8 @@
           </wp:inline>
         </w:drawing>
       </w:r>
+      <w:bookmarkStart w:id="0" w:name="_GoBack"/>
+      <w:bookmarkEnd w:id="0"/>
     </w:p>
     <w:p>
       <w:pPr>
@@ -1006,7 +1412,6 @@
           <w:sz w:val="24"/>
           <w:szCs w:val="24"/>
         </w:rPr>
-        <w:lastRenderedPageBreak/>
         <w:t xml:space="preserve">Every object’s behavior in the game, from the player character to the level, is handled via </w:t>
       </w:r>
       <w:r>
@@ -1069,7 +1474,27 @@
           <w:sz w:val="24"/>
           <w:szCs w:val="24"/>
         </w:rPr>
-        <w:t xml:space="preserve"> and download the original Unity project at the Github link. </w:t>
+        <w:t xml:space="preserve"> and download the original Unity project at the </w:t>
+      </w:r>
+      <w:proofErr w:type="spellStart"/>
+      <w:r>
+        <w:rPr>
+          <w:rFonts w:ascii="Times New Roman" w:hAnsi="Times New Roman" w:cs="Times New Roman"/>
+          <w:b/>
+          <w:sz w:val="24"/>
+          <w:szCs w:val="24"/>
+        </w:rPr>
+        <w:t>Github</w:t>
+      </w:r>
+      <w:proofErr w:type="spellEnd"/>
+      <w:r>
+        <w:rPr>
+          <w:rFonts w:ascii="Times New Roman" w:hAnsi="Times New Roman" w:cs="Times New Roman"/>
+          <w:b/>
+          <w:sz w:val="24"/>
+          <w:szCs w:val="24"/>
+        </w:rPr>
+        <w:t xml:space="preserve"> link. </w:t>
       </w:r>
     </w:p>
     <w:sectPr>
@@ -1310,6 +1735,18 @@
       <w:u w:val="single"/>
     </w:rPr>
   </w:style>
+  <w:style w:type="character" w:styleId="FollowedHyperlink">
+    <w:name w:val="FollowedHyperlink"/>
+    <w:basedOn w:val="DefaultParagraphFont"/>
+    <w:uiPriority w:val="99"/>
+    <w:semiHidden/>
+    <w:unhideWhenUsed/>
+    <w:rsid w:val="00B370D8"/>
+    <w:rPr>
+      <w:color w:val="800080" w:themeColor="followedHyperlink"/>
+      <w:u w:val="single"/>
+    </w:rPr>
+  </w:style>
 </w:styles>
 </file>
 
@@ -1538,6 +1975,18 @@
     <w:rsid w:val="003D7526"/>
     <w:rPr>
       <w:color w:val="0000FF" w:themeColor="hyperlink"/>
+      <w:u w:val="single"/>
+    </w:rPr>
+  </w:style>
+  <w:style w:type="character" w:styleId="FollowedHyperlink">
+    <w:name w:val="FollowedHyperlink"/>
+    <w:basedOn w:val="DefaultParagraphFont"/>
+    <w:uiPriority w:val="99"/>
+    <w:semiHidden/>
+    <w:unhideWhenUsed/>
+    <w:rsid w:val="00B370D8"/>
+    <w:rPr>
+      <w:color w:val="800080" w:themeColor="followedHyperlink"/>
       <w:u w:val="single"/>
     </w:rPr>
   </w:style>

</xml_diff>

<commit_message>
Fixed a GroundCheck bug, added an Animation Test scene, and updated the Readme.
</commit_message>
<xml_diff>
--- a/README.docx
+++ b/README.docx
@@ -115,6 +115,7 @@
     <w:p>
       <w:pPr>
         <w:spacing w:line="360" w:lineRule="auto"/>
+        <w:jc w:val="center"/>
         <w:rPr>
           <w:rFonts w:ascii="Times New Roman" w:hAnsi="Times New Roman" w:cs="Times New Roman"/>
           <w:sz w:val="24"/>
@@ -128,7 +129,15 @@
           <w:sz w:val="24"/>
           <w:szCs w:val="24"/>
         </w:rPr>
-        <w:t>Github</w:t>
+        <w:t>GitH</w:t>
+      </w:r>
+      <w:r>
+        <w:rPr>
+          <w:rFonts w:ascii="Times New Roman" w:hAnsi="Times New Roman" w:cs="Times New Roman"/>
+          <w:sz w:val="24"/>
+          <w:szCs w:val="24"/>
+        </w:rPr>
+        <w:t>ub</w:t>
       </w:r>
       <w:proofErr w:type="spellEnd"/>
       <w:r>
@@ -155,35 +164,9 @@
             <w:sz w:val="24"/>
             <w:szCs w:val="24"/>
           </w:rPr>
-          <w:t>https://github.com/jon101514/IGME-119-</w:t>
-        </w:r>
-        <w:r>
-          <w:rPr>
-            <w:rStyle w:val="Hyperlink"/>
-            <w:rFonts w:ascii="Times New Roman" w:hAnsi="Times New Roman" w:cs="Times New Roman"/>
-            <w:sz w:val="24"/>
-            <w:szCs w:val="24"/>
-          </w:rPr>
-          <w:t>P</w:t>
-        </w:r>
-        <w:r>
-          <w:rPr>
-            <w:rStyle w:val="Hyperlink"/>
-            <w:rFonts w:ascii="Times New Roman" w:hAnsi="Times New Roman" w:cs="Times New Roman"/>
-            <w:sz w:val="24"/>
-            <w:szCs w:val="24"/>
-          </w:rPr>
-          <w:t>latformer</w:t>
+          <w:t>https://github.com/jon101514/IGME-119-Platformer</w:t>
         </w:r>
       </w:hyperlink>
-      <w:r>
-        <w:rPr>
-          <w:rFonts w:ascii="Times New Roman" w:hAnsi="Times New Roman" w:cs="Times New Roman"/>
-          <w:sz w:val="24"/>
-          <w:szCs w:val="24"/>
-        </w:rPr>
-        <w:t xml:space="preserve"> </w:t>
-      </w:r>
     </w:p>
     <w:p>
       <w:pPr>
@@ -896,7 +879,7 @@
           <w:szCs w:val="24"/>
           <w:u w:val="single"/>
         </w:rPr>
-        <w:t>Basic</w:t>
+        <w:t>Normal</w:t>
       </w:r>
     </w:p>
     <w:p>
@@ -1373,129 +1356,753 @@
           </wp:inline>
         </w:drawing>
       </w:r>
+    </w:p>
+    <w:p>
+      <w:pPr>
+        <w:spacing w:line="360" w:lineRule="auto"/>
+        <w:rPr>
+          <w:rFonts w:ascii="Times New Roman" w:hAnsi="Times New Roman" w:cs="Times New Roman"/>
+          <w:sz w:val="24"/>
+          <w:szCs w:val="24"/>
+          <w:u w:val="single"/>
+        </w:rPr>
+      </w:pPr>
+      <w:r>
+        <w:rPr>
+          <w:rFonts w:ascii="Times New Roman" w:hAnsi="Times New Roman" w:cs="Times New Roman"/>
+          <w:sz w:val="24"/>
+          <w:szCs w:val="24"/>
+          <w:u w:val="single"/>
+        </w:rPr>
+        <w:t>Advanced</w:t>
+      </w:r>
+    </w:p>
+    <w:p>
+      <w:pPr>
+        <w:spacing w:line="360" w:lineRule="auto"/>
+        <w:rPr>
+          <w:rFonts w:ascii="Times New Roman" w:hAnsi="Times New Roman" w:cs="Times New Roman"/>
+          <w:b/>
+          <w:sz w:val="24"/>
+          <w:szCs w:val="24"/>
+        </w:rPr>
+      </w:pPr>
+      <w:r>
+        <w:rPr>
+          <w:rFonts w:ascii="Times New Roman" w:hAnsi="Times New Roman" w:cs="Times New Roman"/>
+          <w:sz w:val="24"/>
+          <w:szCs w:val="24"/>
+        </w:rPr>
+        <w:t xml:space="preserve">Every object’s behavior in the game, from the player character to the level, is handled via </w:t>
+      </w:r>
+      <w:r>
+        <w:rPr>
+          <w:rFonts w:ascii="Times New Roman" w:hAnsi="Times New Roman" w:cs="Times New Roman"/>
+          <w:b/>
+          <w:sz w:val="24"/>
+          <w:szCs w:val="24"/>
+        </w:rPr>
+        <w:t>scripts</w:t>
+      </w:r>
+      <w:r>
+        <w:rPr>
+          <w:rFonts w:ascii="Times New Roman" w:hAnsi="Times New Roman" w:cs="Times New Roman"/>
+          <w:sz w:val="24"/>
+          <w:szCs w:val="24"/>
+        </w:rPr>
+        <w:t xml:space="preserve">. Scripts are code files which dictate how these objects move, make sound, react to keyboard input, and more, and </w:t>
+      </w:r>
+      <w:r>
+        <w:rPr>
+          <w:rFonts w:ascii="Times New Roman" w:hAnsi="Times New Roman" w:cs="Times New Roman"/>
+          <w:b/>
+          <w:sz w:val="24"/>
+          <w:szCs w:val="24"/>
+        </w:rPr>
+        <w:t>you can modify them</w:t>
+      </w:r>
+      <w:r>
+        <w:rPr>
+          <w:rFonts w:ascii="Times New Roman" w:hAnsi="Times New Roman" w:cs="Times New Roman"/>
+          <w:sz w:val="24"/>
+          <w:szCs w:val="24"/>
+        </w:rPr>
+        <w:t xml:space="preserve"> if you want to add a personal touch to your copy of the game. Just head over to the Scripts folder in the Project tab and double-click on the script you want to change; I have provided detailed documentation on the code I have written. </w:t>
+      </w:r>
+      <w:r>
+        <w:rPr>
+          <w:rFonts w:ascii="Times New Roman" w:hAnsi="Times New Roman" w:cs="Times New Roman"/>
+          <w:b/>
+          <w:sz w:val="24"/>
+          <w:szCs w:val="24"/>
+        </w:rPr>
+        <w:t xml:space="preserve">If you make a mistake in programming and want to revert your project back to its original state, </w:t>
+      </w:r>
+      <w:r>
+        <w:rPr>
+          <w:rFonts w:ascii="Times New Roman" w:hAnsi="Times New Roman" w:cs="Times New Roman"/>
+          <w:b/>
+          <w:i/>
+          <w:sz w:val="24"/>
+          <w:szCs w:val="24"/>
+        </w:rPr>
+        <w:t>backup your work</w:t>
+      </w:r>
+      <w:r>
+        <w:rPr>
+          <w:rFonts w:ascii="Times New Roman" w:hAnsi="Times New Roman" w:cs="Times New Roman"/>
+          <w:b/>
+          <w:sz w:val="24"/>
+          <w:szCs w:val="24"/>
+        </w:rPr>
+        <w:t xml:space="preserve"> and download the or</w:t>
+      </w:r>
+      <w:r>
+        <w:rPr>
+          <w:rFonts w:ascii="Times New Roman" w:hAnsi="Times New Roman" w:cs="Times New Roman"/>
+          <w:b/>
+          <w:sz w:val="24"/>
+          <w:szCs w:val="24"/>
+        </w:rPr>
+        <w:t xml:space="preserve">iginal Unity project at the </w:t>
+      </w:r>
+      <w:proofErr w:type="spellStart"/>
+      <w:r>
+        <w:rPr>
+          <w:rFonts w:ascii="Times New Roman" w:hAnsi="Times New Roman" w:cs="Times New Roman"/>
+          <w:b/>
+          <w:sz w:val="24"/>
+          <w:szCs w:val="24"/>
+        </w:rPr>
+        <w:t>GitH</w:t>
+      </w:r>
+      <w:r>
+        <w:rPr>
+          <w:rFonts w:ascii="Times New Roman" w:hAnsi="Times New Roman" w:cs="Times New Roman"/>
+          <w:b/>
+          <w:sz w:val="24"/>
+          <w:szCs w:val="24"/>
+        </w:rPr>
+        <w:t>ub</w:t>
+      </w:r>
+      <w:proofErr w:type="spellEnd"/>
+      <w:r>
+        <w:rPr>
+          <w:rFonts w:ascii="Times New Roman" w:hAnsi="Times New Roman" w:cs="Times New Roman"/>
+          <w:b/>
+          <w:sz w:val="24"/>
+          <w:szCs w:val="24"/>
+        </w:rPr>
+        <w:t xml:space="preserve"> link. </w:t>
+      </w:r>
+    </w:p>
+    <w:p>
+      <w:pPr>
+        <w:spacing w:line="360" w:lineRule="auto"/>
+        <w:rPr>
+          <w:rFonts w:ascii="Times New Roman" w:hAnsi="Times New Roman" w:cs="Times New Roman"/>
+          <w:b/>
+          <w:sz w:val="24"/>
+          <w:szCs w:val="24"/>
+        </w:rPr>
+      </w:pPr>
+    </w:p>
+    <w:p>
+      <w:pPr>
+        <w:spacing w:line="360" w:lineRule="auto"/>
+        <w:rPr>
+          <w:rFonts w:ascii="Times New Roman" w:hAnsi="Times New Roman" w:cs="Times New Roman"/>
+          <w:b/>
+          <w:sz w:val="24"/>
+          <w:szCs w:val="24"/>
+        </w:rPr>
+      </w:pPr>
+    </w:p>
+    <w:p>
+      <w:pPr>
+        <w:spacing w:line="360" w:lineRule="auto"/>
+        <w:rPr>
+          <w:rFonts w:ascii="Times New Roman" w:hAnsi="Times New Roman" w:cs="Times New Roman"/>
+          <w:b/>
+          <w:sz w:val="24"/>
+          <w:szCs w:val="24"/>
+        </w:rPr>
+      </w:pPr>
+    </w:p>
+    <w:p>
+      <w:pPr>
+        <w:spacing w:line="360" w:lineRule="auto"/>
+        <w:rPr>
+          <w:rFonts w:ascii="Times New Roman" w:hAnsi="Times New Roman" w:cs="Times New Roman"/>
+          <w:b/>
+          <w:sz w:val="24"/>
+          <w:szCs w:val="24"/>
+        </w:rPr>
+      </w:pPr>
+    </w:p>
+    <w:p>
+      <w:pPr>
+        <w:spacing w:line="360" w:lineRule="auto"/>
+        <w:rPr>
+          <w:rFonts w:ascii="Times New Roman" w:hAnsi="Times New Roman" w:cs="Times New Roman"/>
+          <w:b/>
+          <w:sz w:val="24"/>
+          <w:szCs w:val="24"/>
+        </w:rPr>
+      </w:pPr>
+    </w:p>
+    <w:p>
+      <w:pPr>
+        <w:spacing w:line="360" w:lineRule="auto"/>
+        <w:rPr>
+          <w:rFonts w:ascii="Times New Roman" w:hAnsi="Times New Roman" w:cs="Times New Roman"/>
+          <w:sz w:val="24"/>
+          <w:szCs w:val="24"/>
+        </w:rPr>
+      </w:pPr>
+      <w:r>
+        <w:rPr>
+          <w:rFonts w:ascii="Times New Roman" w:hAnsi="Times New Roman" w:cs="Times New Roman"/>
+          <w:b/>
+          <w:sz w:val="24"/>
+          <w:szCs w:val="24"/>
+          <w:u w:val="single"/>
+        </w:rPr>
+        <w:lastRenderedPageBreak/>
+        <w:t>Checking Your Animations</w:t>
+      </w:r>
+    </w:p>
+    <w:p>
+      <w:pPr>
+        <w:spacing w:line="360" w:lineRule="auto"/>
+        <w:rPr>
+          <w:rFonts w:ascii="Times New Roman" w:hAnsi="Times New Roman" w:cs="Times New Roman"/>
+          <w:sz w:val="24"/>
+          <w:szCs w:val="24"/>
+        </w:rPr>
+      </w:pPr>
+      <w:r>
+        <w:rPr>
+          <w:rFonts w:ascii="Times New Roman" w:hAnsi="Times New Roman" w:cs="Times New Roman"/>
+          <w:sz w:val="24"/>
+          <w:szCs w:val="24"/>
+        </w:rPr>
+        <w:t>Want to preview all available animations in the game? In the Scenes folder of the project, open the scene labeled “Animation Test,” where you can play every animation of every game character, and even adjust the speed at which they play. This may be useful for fine-tuning details in each of your animations.</w:t>
+      </w:r>
+    </w:p>
+    <w:p>
+      <w:pPr>
+        <w:spacing w:line="360" w:lineRule="auto"/>
+        <w:jc w:val="center"/>
+        <w:rPr>
+          <w:rFonts w:ascii="Times New Roman" w:hAnsi="Times New Roman" w:cs="Times New Roman"/>
+          <w:b/>
+          <w:sz w:val="24"/>
+          <w:szCs w:val="24"/>
+        </w:rPr>
+      </w:pPr>
+      <w:r>
+        <w:rPr>
+          <w:noProof/>
+        </w:rPr>
+        <w:drawing>
+          <wp:inline distT="0" distB="0" distL="0" distR="0" wp14:anchorId="5272A5C1" wp14:editId="134DD0A8">
+            <wp:extent cx="2390775" cy="1828800"/>
+            <wp:effectExtent l="0" t="0" r="9525" b="0"/>
+            <wp:docPr id="4" name="Picture 4"/>
+            <wp:cNvGraphicFramePr>
+              <a:graphicFrameLocks xmlns:a="http://schemas.openxmlformats.org/drawingml/2006/main" noChangeAspect="1"/>
+            </wp:cNvGraphicFramePr>
+            <a:graphic xmlns:a="http://schemas.openxmlformats.org/drawingml/2006/main">
+              <a:graphicData uri="http://schemas.openxmlformats.org/drawingml/2006/picture">
+                <pic:pic xmlns:pic="http://schemas.openxmlformats.org/drawingml/2006/picture">
+                  <pic:nvPicPr>
+                    <pic:cNvPr id="0" name=""/>
+                    <pic:cNvPicPr/>
+                  </pic:nvPicPr>
+                  <pic:blipFill rotWithShape="1">
+                    <a:blip r:embed="rId11"/>
+                    <a:srcRect t="19943" r="59776" b="25356"/>
+                    <a:stretch/>
+                  </pic:blipFill>
+                  <pic:spPr bwMode="auto">
+                    <a:xfrm>
+                      <a:off x="0" y="0"/>
+                      <a:ext cx="2390775" cy="1828800"/>
+                    </a:xfrm>
+                    <a:prstGeom prst="rect">
+                      <a:avLst/>
+                    </a:prstGeom>
+                    <a:ln>
+                      <a:noFill/>
+                    </a:ln>
+                    <a:extLst>
+                      <a:ext uri="{53640926-AAD7-44D8-BBD7-CCE9431645EC}">
+                        <a14:shadowObscured xmlns:a14="http://schemas.microsoft.com/office/drawing/2010/main"/>
+                      </a:ext>
+                    </a:extLst>
+                  </pic:spPr>
+                </pic:pic>
+              </a:graphicData>
+            </a:graphic>
+          </wp:inline>
+        </w:drawing>
+      </w:r>
+    </w:p>
+    <w:p>
+      <w:pPr>
+        <w:spacing w:line="360" w:lineRule="auto"/>
+        <w:rPr>
+          <w:rFonts w:ascii="Times New Roman" w:hAnsi="Times New Roman" w:cs="Times New Roman"/>
+          <w:b/>
+          <w:sz w:val="24"/>
+          <w:szCs w:val="24"/>
+          <w:u w:val="single"/>
+        </w:rPr>
+      </w:pPr>
+      <w:r>
+        <w:rPr>
+          <w:rFonts w:ascii="Times New Roman" w:hAnsi="Times New Roman" w:cs="Times New Roman"/>
+          <w:b/>
+          <w:sz w:val="24"/>
+          <w:szCs w:val="24"/>
+          <w:u w:val="single"/>
+        </w:rPr>
+        <w:t>The Build Settings Error and How to Fix It</w:t>
+      </w:r>
+    </w:p>
+    <w:p>
+      <w:pPr>
+        <w:spacing w:line="360" w:lineRule="auto"/>
+        <w:jc w:val="center"/>
+        <w:rPr>
+          <w:rFonts w:ascii="Times New Roman" w:hAnsi="Times New Roman" w:cs="Times New Roman"/>
+          <w:sz w:val="24"/>
+          <w:szCs w:val="24"/>
+        </w:rPr>
+      </w:pPr>
+      <w:r>
+        <w:rPr>
+          <w:rFonts w:ascii="Times New Roman" w:hAnsi="Times New Roman" w:cs="Times New Roman"/>
+          <w:sz w:val="24"/>
+          <w:szCs w:val="24"/>
+        </w:rPr>
+        <w:t xml:space="preserve">If you’re downloading this project from </w:t>
+      </w:r>
+      <w:proofErr w:type="spellStart"/>
+      <w:r>
+        <w:rPr>
+          <w:rFonts w:ascii="Times New Roman" w:hAnsi="Times New Roman" w:cs="Times New Roman"/>
+          <w:sz w:val="24"/>
+          <w:szCs w:val="24"/>
+        </w:rPr>
+        <w:t>GitHub</w:t>
+      </w:r>
+      <w:proofErr w:type="spellEnd"/>
+      <w:r>
+        <w:rPr>
+          <w:rFonts w:ascii="Times New Roman" w:hAnsi="Times New Roman" w:cs="Times New Roman"/>
+          <w:sz w:val="24"/>
+          <w:szCs w:val="24"/>
+        </w:rPr>
+        <w:t xml:space="preserve">, you might come across this issue upon changing scenes: </w:t>
+      </w:r>
+    </w:p>
+    <w:p>
+      <w:pPr>
+        <w:spacing w:line="360" w:lineRule="auto"/>
+        <w:jc w:val="center"/>
+        <w:rPr>
+          <w:rFonts w:ascii="Times New Roman" w:hAnsi="Times New Roman" w:cs="Times New Roman"/>
+          <w:sz w:val="24"/>
+          <w:szCs w:val="24"/>
+        </w:rPr>
+      </w:pPr>
+      <w:r>
+        <w:rPr>
+          <w:rFonts w:ascii="Times New Roman" w:hAnsi="Times New Roman" w:cs="Times New Roman"/>
+          <w:noProof/>
+          <w:sz w:val="24"/>
+          <w:szCs w:val="24"/>
+        </w:rPr>
+        <w:drawing>
+          <wp:inline distT="0" distB="0" distL="0" distR="0" wp14:anchorId="7C2B6D91" wp14:editId="7C6D2DC4">
+            <wp:extent cx="5943600" cy="1016635"/>
+            <wp:effectExtent l="0" t="0" r="0" b="0"/>
+            <wp:docPr id="8" name="Picture 8"/>
+            <wp:cNvGraphicFramePr>
+              <a:graphicFrameLocks xmlns:a="http://schemas.openxmlformats.org/drawingml/2006/main" noChangeAspect="1"/>
+            </wp:cNvGraphicFramePr>
+            <a:graphic xmlns:a="http://schemas.openxmlformats.org/drawingml/2006/main">
+              <a:graphicData uri="http://schemas.openxmlformats.org/drawingml/2006/picture">
+                <pic:pic xmlns:pic="http://schemas.openxmlformats.org/drawingml/2006/picture">
+                  <pic:nvPicPr>
+                    <pic:cNvPr id="0" name=""/>
+                    <pic:cNvPicPr/>
+                  </pic:nvPicPr>
+                  <pic:blipFill>
+                    <a:blip r:embed="rId12"/>
+                    <a:stretch>
+                      <a:fillRect/>
+                    </a:stretch>
+                  </pic:blipFill>
+                  <pic:spPr>
+                    <a:xfrm>
+                      <a:off x="0" y="0"/>
+                      <a:ext cx="5943600" cy="1016635"/>
+                    </a:xfrm>
+                    <a:prstGeom prst="rect">
+                      <a:avLst/>
+                    </a:prstGeom>
+                  </pic:spPr>
+                </pic:pic>
+              </a:graphicData>
+            </a:graphic>
+          </wp:inline>
+        </w:drawing>
+      </w:r>
+    </w:p>
+    <w:p>
+      <w:pPr>
+        <w:spacing w:line="360" w:lineRule="auto"/>
+        <w:rPr>
+          <w:rFonts w:ascii="Times New Roman" w:hAnsi="Times New Roman" w:cs="Times New Roman"/>
+          <w:sz w:val="24"/>
+          <w:szCs w:val="24"/>
+        </w:rPr>
+      </w:pPr>
+      <w:r>
+        <w:rPr>
+          <w:rFonts w:ascii="Times New Roman" w:hAnsi="Times New Roman" w:cs="Times New Roman"/>
+          <w:sz w:val="24"/>
+          <w:szCs w:val="24"/>
+        </w:rPr>
+        <w:t xml:space="preserve">This issue is occurring because </w:t>
+      </w:r>
+      <w:r>
+        <w:rPr>
+          <w:rFonts w:ascii="Times New Roman" w:hAnsi="Times New Roman" w:cs="Times New Roman"/>
+          <w:b/>
+          <w:sz w:val="24"/>
+          <w:szCs w:val="24"/>
+        </w:rPr>
+        <w:t>the Build Settings do not include a scene the program is trying to load.</w:t>
+      </w:r>
+      <w:r>
+        <w:rPr>
+          <w:rFonts w:ascii="Times New Roman" w:hAnsi="Times New Roman" w:cs="Times New Roman"/>
+          <w:sz w:val="24"/>
+          <w:szCs w:val="24"/>
+        </w:rPr>
+        <w:t xml:space="preserve"> You can fix this by modifying the Build Settings; follow these steps:</w:t>
+      </w:r>
+    </w:p>
+    <w:p>
+      <w:pPr>
+        <w:spacing w:line="360" w:lineRule="auto"/>
+        <w:rPr>
+          <w:rFonts w:ascii="Times New Roman" w:hAnsi="Times New Roman" w:cs="Times New Roman"/>
+          <w:sz w:val="24"/>
+          <w:szCs w:val="24"/>
+        </w:rPr>
+      </w:pPr>
+      <w:r>
+        <w:rPr>
+          <w:rFonts w:ascii="Times New Roman" w:hAnsi="Times New Roman" w:cs="Times New Roman"/>
+          <w:sz w:val="24"/>
+          <w:szCs w:val="24"/>
+        </w:rPr>
+        <w:t xml:space="preserve">1. In the Unity Editor, </w:t>
+      </w:r>
+      <w:r>
+        <w:rPr>
+          <w:rFonts w:ascii="Times New Roman" w:hAnsi="Times New Roman" w:cs="Times New Roman"/>
+          <w:b/>
+          <w:sz w:val="24"/>
+          <w:szCs w:val="24"/>
+        </w:rPr>
+        <w:t>open the Build Settings</w:t>
+      </w:r>
+      <w:r>
+        <w:rPr>
+          <w:rFonts w:ascii="Times New Roman" w:hAnsi="Times New Roman" w:cs="Times New Roman"/>
+          <w:sz w:val="24"/>
+          <w:szCs w:val="24"/>
+        </w:rPr>
+        <w:t xml:space="preserve"> (Ctrl + Shift + B)</w:t>
+      </w:r>
+    </w:p>
+    <w:p>
+      <w:pPr>
+        <w:spacing w:line="360" w:lineRule="auto"/>
+        <w:rPr>
+          <w:rFonts w:ascii="Times New Roman" w:hAnsi="Times New Roman" w:cs="Times New Roman"/>
+          <w:b/>
+          <w:sz w:val="24"/>
+          <w:szCs w:val="24"/>
+        </w:rPr>
+      </w:pPr>
+      <w:r>
+        <w:rPr>
+          <w:rFonts w:ascii="Times New Roman" w:hAnsi="Times New Roman" w:cs="Times New Roman"/>
+          <w:sz w:val="24"/>
+          <w:szCs w:val="24"/>
+        </w:rPr>
+        <w:t xml:space="preserve">2. The Build Settings window should pop up. We’re going to make sure that Scenes </w:t>
+      </w:r>
+      <w:proofErr w:type="gramStart"/>
+      <w:r>
+        <w:rPr>
+          <w:rFonts w:ascii="Times New Roman" w:hAnsi="Times New Roman" w:cs="Times New Roman"/>
+          <w:sz w:val="24"/>
+          <w:szCs w:val="24"/>
+        </w:rPr>
+        <w:t>In</w:t>
+      </w:r>
+      <w:proofErr w:type="gramEnd"/>
+      <w:r>
+        <w:rPr>
+          <w:rFonts w:ascii="Times New Roman" w:hAnsi="Times New Roman" w:cs="Times New Roman"/>
+          <w:sz w:val="24"/>
+          <w:szCs w:val="24"/>
+        </w:rPr>
+        <w:t xml:space="preserve"> Build contains </w:t>
+      </w:r>
+      <w:r>
+        <w:rPr>
+          <w:rFonts w:ascii="Times New Roman" w:hAnsi="Times New Roman" w:cs="Times New Roman"/>
+          <w:b/>
+          <w:sz w:val="24"/>
+          <w:szCs w:val="24"/>
+        </w:rPr>
+        <w:t>all scenes in the project.</w:t>
+      </w:r>
+    </w:p>
+    <w:p>
+      <w:pPr>
+        <w:spacing w:line="360" w:lineRule="auto"/>
+        <w:jc w:val="center"/>
+        <w:rPr>
+          <w:rFonts w:ascii="Times New Roman" w:hAnsi="Times New Roman" w:cs="Times New Roman"/>
+          <w:b/>
+          <w:sz w:val="24"/>
+          <w:szCs w:val="24"/>
+        </w:rPr>
+      </w:pPr>
+      <w:r>
+        <w:rPr>
+          <w:rFonts w:ascii="Times New Roman" w:hAnsi="Times New Roman" w:cs="Times New Roman"/>
+          <w:b/>
+          <w:noProof/>
+          <w:sz w:val="24"/>
+          <w:szCs w:val="24"/>
+        </w:rPr>
+        <w:drawing>
+          <wp:inline distT="0" distB="0" distL="0" distR="0" wp14:anchorId="6658468F" wp14:editId="5EFE11EE">
+            <wp:extent cx="1828800" cy="1752405"/>
+            <wp:effectExtent l="0" t="0" r="0" b="635"/>
+            <wp:docPr id="9" name="Picture 9"/>
+            <wp:cNvGraphicFramePr>
+              <a:graphicFrameLocks xmlns:a="http://schemas.openxmlformats.org/drawingml/2006/main" noChangeAspect="1"/>
+            </wp:cNvGraphicFramePr>
+            <a:graphic xmlns:a="http://schemas.openxmlformats.org/drawingml/2006/main">
+              <a:graphicData uri="http://schemas.openxmlformats.org/drawingml/2006/picture">
+                <pic:pic xmlns:pic="http://schemas.openxmlformats.org/drawingml/2006/picture">
+                  <pic:nvPicPr>
+                    <pic:cNvPr id="0" name=""/>
+                    <pic:cNvPicPr/>
+                  </pic:nvPicPr>
+                  <pic:blipFill>
+                    <a:blip r:embed="rId13"/>
+                    <a:stretch>
+                      <a:fillRect/>
+                    </a:stretch>
+                  </pic:blipFill>
+                  <pic:spPr>
+                    <a:xfrm>
+                      <a:off x="0" y="0"/>
+                      <a:ext cx="1828800" cy="1752405"/>
+                    </a:xfrm>
+                    <a:prstGeom prst="rect">
+                      <a:avLst/>
+                    </a:prstGeom>
+                  </pic:spPr>
+                </pic:pic>
+              </a:graphicData>
+            </a:graphic>
+          </wp:inline>
+        </w:drawing>
+      </w:r>
+    </w:p>
+    <w:p>
+      <w:pPr>
+        <w:spacing w:line="360" w:lineRule="auto"/>
+        <w:rPr>
+          <w:rFonts w:ascii="Times New Roman" w:hAnsi="Times New Roman" w:cs="Times New Roman"/>
+          <w:sz w:val="24"/>
+          <w:szCs w:val="24"/>
+        </w:rPr>
+      </w:pPr>
+      <w:r>
+        <w:rPr>
+          <w:rFonts w:ascii="Times New Roman" w:hAnsi="Times New Roman" w:cs="Times New Roman"/>
+          <w:sz w:val="24"/>
+          <w:szCs w:val="24"/>
+        </w:rPr>
+        <w:lastRenderedPageBreak/>
+        <w:t xml:space="preserve">3. In the Project window, </w:t>
+      </w:r>
+      <w:r>
+        <w:rPr>
+          <w:rFonts w:ascii="Times New Roman" w:hAnsi="Times New Roman" w:cs="Times New Roman"/>
+          <w:b/>
+          <w:sz w:val="24"/>
+          <w:szCs w:val="24"/>
+        </w:rPr>
+        <w:t xml:space="preserve">drag all of the scenes </w:t>
+      </w:r>
+      <w:r>
+        <w:rPr>
+          <w:rFonts w:ascii="Times New Roman" w:hAnsi="Times New Roman" w:cs="Times New Roman"/>
+          <w:b/>
+          <w:sz w:val="24"/>
+          <w:szCs w:val="24"/>
+        </w:rPr>
+        <w:t xml:space="preserve">(except “Animation Test”) </w:t>
+      </w:r>
+      <w:r>
+        <w:rPr>
+          <w:rFonts w:ascii="Times New Roman" w:hAnsi="Times New Roman" w:cs="Times New Roman"/>
+          <w:b/>
+          <w:sz w:val="24"/>
+          <w:szCs w:val="24"/>
+        </w:rPr>
+        <w:t>in the Scene</w:t>
+      </w:r>
+      <w:r>
+        <w:rPr>
+          <w:rFonts w:ascii="Times New Roman" w:hAnsi="Times New Roman" w:cs="Times New Roman"/>
+          <w:b/>
+          <w:sz w:val="24"/>
+          <w:szCs w:val="24"/>
+        </w:rPr>
+        <w:t>s</w:t>
+      </w:r>
+      <w:r>
+        <w:rPr>
+          <w:rFonts w:ascii="Times New Roman" w:hAnsi="Times New Roman" w:cs="Times New Roman"/>
+          <w:b/>
+          <w:sz w:val="24"/>
+          <w:szCs w:val="24"/>
+        </w:rPr>
+        <w:t xml:space="preserve"> folder into the Scenes </w:t>
+      </w:r>
+      <w:proofErr w:type="gramStart"/>
+      <w:r>
+        <w:rPr>
+          <w:rFonts w:ascii="Times New Roman" w:hAnsi="Times New Roman" w:cs="Times New Roman"/>
+          <w:b/>
+          <w:sz w:val="24"/>
+          <w:szCs w:val="24"/>
+        </w:rPr>
+        <w:t>In</w:t>
+      </w:r>
+      <w:proofErr w:type="gramEnd"/>
+      <w:r>
+        <w:rPr>
+          <w:rFonts w:ascii="Times New Roman" w:hAnsi="Times New Roman" w:cs="Times New Roman"/>
+          <w:b/>
+          <w:sz w:val="24"/>
+          <w:szCs w:val="24"/>
+        </w:rPr>
+        <w:t xml:space="preserve"> Build space, and ensure that the Main Menu is the first.</w:t>
+      </w:r>
+      <w:r>
+        <w:rPr>
+          <w:rFonts w:ascii="Times New Roman" w:hAnsi="Times New Roman" w:cs="Times New Roman"/>
+          <w:sz w:val="24"/>
+          <w:szCs w:val="24"/>
+        </w:rPr>
+        <w:t xml:space="preserve"> If your Build Settings look similar to the ones in the picture, the program should run smoothly.</w:t>
+      </w:r>
+    </w:p>
+    <w:p>
+      <w:pPr>
+        <w:spacing w:line="360" w:lineRule="auto"/>
+        <w:jc w:val="center"/>
+        <w:rPr>
+          <w:rFonts w:ascii="Times New Roman" w:hAnsi="Times New Roman" w:cs="Times New Roman"/>
+          <w:sz w:val="24"/>
+          <w:szCs w:val="24"/>
+        </w:rPr>
+      </w:pPr>
+      <w:r>
+        <w:rPr>
+          <w:rFonts w:ascii="Times New Roman" w:hAnsi="Times New Roman" w:cs="Times New Roman"/>
+          <w:noProof/>
+          <w:sz w:val="24"/>
+          <w:szCs w:val="24"/>
+        </w:rPr>
+        <w:drawing>
+          <wp:inline distT="0" distB="0" distL="0" distR="0" wp14:anchorId="747CD208" wp14:editId="73926C79">
+            <wp:extent cx="5943600" cy="3209925"/>
+            <wp:effectExtent l="0" t="0" r="0" b="9525"/>
+            <wp:docPr id="11" name="Picture 11"/>
+            <wp:cNvGraphicFramePr>
+              <a:graphicFrameLocks xmlns:a="http://schemas.openxmlformats.org/drawingml/2006/main" noChangeAspect="1"/>
+            </wp:cNvGraphicFramePr>
+            <a:graphic xmlns:a="http://schemas.openxmlformats.org/drawingml/2006/main">
+              <a:graphicData uri="http://schemas.openxmlformats.org/drawingml/2006/picture">
+                <pic:pic xmlns:pic="http://schemas.openxmlformats.org/drawingml/2006/picture">
+                  <pic:nvPicPr>
+                    <pic:cNvPr id="0" name=""/>
+                    <pic:cNvPicPr/>
+                  </pic:nvPicPr>
+                  <pic:blipFill>
+                    <a:blip r:embed="rId14"/>
+                    <a:stretch>
+                      <a:fillRect/>
+                    </a:stretch>
+                  </pic:blipFill>
+                  <pic:spPr>
+                    <a:xfrm>
+                      <a:off x="0" y="0"/>
+                      <a:ext cx="5943600" cy="3209925"/>
+                    </a:xfrm>
+                    <a:prstGeom prst="rect">
+                      <a:avLst/>
+                    </a:prstGeom>
+                  </pic:spPr>
+                </pic:pic>
+              </a:graphicData>
+            </a:graphic>
+          </wp:inline>
+        </w:drawing>
+      </w:r>
+    </w:p>
+    <w:p>
+      <w:pPr>
+        <w:spacing w:line="360" w:lineRule="auto"/>
+        <w:jc w:val="center"/>
+        <w:rPr>
+          <w:rFonts w:ascii="Times New Roman" w:hAnsi="Times New Roman" w:cs="Times New Roman"/>
+          <w:sz w:val="24"/>
+          <w:szCs w:val="24"/>
+        </w:rPr>
+      </w:pPr>
       <w:bookmarkStart w:id="0" w:name="_GoBack"/>
       <w:bookmarkEnd w:id="0"/>
     </w:p>
     <w:p>
       <w:pPr>
         <w:spacing w:line="360" w:lineRule="auto"/>
-        <w:rPr>
-          <w:rFonts w:ascii="Times New Roman" w:hAnsi="Times New Roman" w:cs="Times New Roman"/>
-          <w:sz w:val="24"/>
-          <w:szCs w:val="24"/>
-          <w:u w:val="single"/>
-        </w:rPr>
-      </w:pPr>
-      <w:r>
-        <w:rPr>
-          <w:rFonts w:ascii="Times New Roman" w:hAnsi="Times New Roman" w:cs="Times New Roman"/>
-          <w:sz w:val="24"/>
-          <w:szCs w:val="24"/>
-          <w:u w:val="single"/>
-        </w:rPr>
-        <w:t>Advanced</w:t>
-      </w:r>
-    </w:p>
-    <w:p>
-      <w:pPr>
-        <w:spacing w:line="360" w:lineRule="auto"/>
-        <w:rPr>
-          <w:rFonts w:ascii="Times New Roman" w:hAnsi="Times New Roman" w:cs="Times New Roman"/>
-          <w:b/>
-          <w:sz w:val="24"/>
-          <w:szCs w:val="24"/>
-        </w:rPr>
-      </w:pPr>
-      <w:r>
-        <w:rPr>
-          <w:rFonts w:ascii="Times New Roman" w:hAnsi="Times New Roman" w:cs="Times New Roman"/>
-          <w:sz w:val="24"/>
-          <w:szCs w:val="24"/>
-        </w:rPr>
-        <w:t xml:space="preserve">Every object’s behavior in the game, from the player character to the level, is handled via </w:t>
-      </w:r>
-      <w:r>
-        <w:rPr>
-          <w:rFonts w:ascii="Times New Roman" w:hAnsi="Times New Roman" w:cs="Times New Roman"/>
-          <w:b/>
-          <w:sz w:val="24"/>
-          <w:szCs w:val="24"/>
-        </w:rPr>
-        <w:t>scripts</w:t>
-      </w:r>
-      <w:r>
-        <w:rPr>
-          <w:rFonts w:ascii="Times New Roman" w:hAnsi="Times New Roman" w:cs="Times New Roman"/>
-          <w:sz w:val="24"/>
-          <w:szCs w:val="24"/>
-        </w:rPr>
-        <w:t xml:space="preserve">. Scripts are code files which dictate how these objects move, make sound, react to keyboard input, and more, and </w:t>
-      </w:r>
-      <w:r>
-        <w:rPr>
-          <w:rFonts w:ascii="Times New Roman" w:hAnsi="Times New Roman" w:cs="Times New Roman"/>
-          <w:b/>
-          <w:sz w:val="24"/>
-          <w:szCs w:val="24"/>
-        </w:rPr>
-        <w:t>you can modify them</w:t>
-      </w:r>
-      <w:r>
-        <w:rPr>
-          <w:rFonts w:ascii="Times New Roman" w:hAnsi="Times New Roman" w:cs="Times New Roman"/>
-          <w:sz w:val="24"/>
-          <w:szCs w:val="24"/>
-        </w:rPr>
-        <w:t xml:space="preserve"> if you want to add a personal touch to your copy of the game. Just head over to the Scripts folder in the Project tab and double-click on the script you want to change; I have provided detailed documentation on the code I have written. </w:t>
-      </w:r>
-      <w:r>
-        <w:rPr>
-          <w:rFonts w:ascii="Times New Roman" w:hAnsi="Times New Roman" w:cs="Times New Roman"/>
-          <w:b/>
-          <w:sz w:val="24"/>
-          <w:szCs w:val="24"/>
-        </w:rPr>
-        <w:t xml:space="preserve">If you make a mistake in programming and want to revert your project back to its original state, </w:t>
-      </w:r>
-      <w:r>
-        <w:rPr>
-          <w:rFonts w:ascii="Times New Roman" w:hAnsi="Times New Roman" w:cs="Times New Roman"/>
-          <w:b/>
-          <w:i/>
-          <w:sz w:val="24"/>
-          <w:szCs w:val="24"/>
-        </w:rPr>
-        <w:t>backup your work</w:t>
-      </w:r>
-      <w:r>
-        <w:rPr>
-          <w:rFonts w:ascii="Times New Roman" w:hAnsi="Times New Roman" w:cs="Times New Roman"/>
-          <w:b/>
-          <w:sz w:val="24"/>
-          <w:szCs w:val="24"/>
-        </w:rPr>
-        <w:t xml:space="preserve"> and download the original Unity project at the </w:t>
-      </w:r>
-      <w:proofErr w:type="spellStart"/>
-      <w:r>
-        <w:rPr>
-          <w:rFonts w:ascii="Times New Roman" w:hAnsi="Times New Roman" w:cs="Times New Roman"/>
-          <w:b/>
-          <w:sz w:val="24"/>
-          <w:szCs w:val="24"/>
-        </w:rPr>
-        <w:t>Github</w:t>
-      </w:r>
-      <w:proofErr w:type="spellEnd"/>
-      <w:r>
-        <w:rPr>
-          <w:rFonts w:ascii="Times New Roman" w:hAnsi="Times New Roman" w:cs="Times New Roman"/>
-          <w:b/>
-          <w:sz w:val="24"/>
-          <w:szCs w:val="24"/>
-        </w:rPr>
-        <w:t xml:space="preserve"> link. </w:t>
-      </w:r>
+        <w:jc w:val="center"/>
+        <w:rPr>
+          <w:rFonts w:ascii="Times New Roman" w:hAnsi="Times New Roman" w:cs="Times New Roman"/>
+          <w:sz w:val="24"/>
+          <w:szCs w:val="24"/>
+        </w:rPr>
+      </w:pPr>
     </w:p>
     <w:sectPr>
       <w:pgSz w:w="12240" w:h="15840"/>

</xml_diff>

<commit_message>
Added customization options for screen-based special effects.
Now, screen flashing and screen shaking are possible within the program.
</commit_message>
<xml_diff>
--- a/README.docx
+++ b/README.docx
@@ -122,39 +122,13 @@
           <w:szCs w:val="24"/>
         </w:rPr>
       </w:pPr>
-      <w:proofErr w:type="spellStart"/>
-      <w:r>
-        <w:rPr>
-          <w:rFonts w:ascii="Times New Roman" w:hAnsi="Times New Roman" w:cs="Times New Roman"/>
-          <w:sz w:val="24"/>
-          <w:szCs w:val="24"/>
-        </w:rPr>
-        <w:t>GitH</w:t>
-      </w:r>
-      <w:r>
-        <w:rPr>
-          <w:rFonts w:ascii="Times New Roman" w:hAnsi="Times New Roman" w:cs="Times New Roman"/>
-          <w:sz w:val="24"/>
-          <w:szCs w:val="24"/>
-        </w:rPr>
-        <w:t>ub</w:t>
-      </w:r>
-      <w:proofErr w:type="spellEnd"/>
-      <w:r>
-        <w:rPr>
-          <w:rFonts w:ascii="Times New Roman" w:hAnsi="Times New Roman" w:cs="Times New Roman"/>
-          <w:sz w:val="24"/>
-          <w:szCs w:val="24"/>
-        </w:rPr>
-        <w:t xml:space="preserve"> Link:</w:t>
-      </w:r>
-      <w:r>
-        <w:rPr>
-          <w:rFonts w:ascii="Times New Roman" w:hAnsi="Times New Roman" w:cs="Times New Roman"/>
-          <w:sz w:val="24"/>
-          <w:szCs w:val="24"/>
-        </w:rPr>
-        <w:t xml:space="preserve"> </w:t>
+      <w:r>
+        <w:rPr>
+          <w:rFonts w:ascii="Times New Roman" w:hAnsi="Times New Roman" w:cs="Times New Roman"/>
+          <w:sz w:val="24"/>
+          <w:szCs w:val="24"/>
+        </w:rPr>
+        <w:t xml:space="preserve">Playable Preview Here: </w:t>
       </w:r>
       <w:hyperlink r:id="rId6" w:history="1">
         <w:r>
@@ -164,22 +138,115 @@
             <w:sz w:val="24"/>
             <w:szCs w:val="24"/>
           </w:rPr>
-          <w:t>https://github.com/jon101514/IGME-119-Platformer</w:t>
+          <w:t>https://jonathan-so.itch.io/igm</w:t>
+        </w:r>
+        <w:r>
+          <w:rPr>
+            <w:rStyle w:val="Hyperlink"/>
+            <w:rFonts w:ascii="Times New Roman" w:hAnsi="Times New Roman" w:cs="Times New Roman"/>
+            <w:sz w:val="24"/>
+            <w:szCs w:val="24"/>
+          </w:rPr>
+          <w:t>e</w:t>
+        </w:r>
+        <w:r>
+          <w:rPr>
+            <w:rStyle w:val="Hyperlink"/>
+            <w:rFonts w:ascii="Times New Roman" w:hAnsi="Times New Roman" w:cs="Times New Roman"/>
+            <w:sz w:val="24"/>
+            <w:szCs w:val="24"/>
+          </w:rPr>
+          <w:t>-119-platformer</w:t>
         </w:r>
       </w:hyperlink>
-    </w:p>
-    <w:p>
-      <w:pPr>
-        <w:spacing w:line="360" w:lineRule="auto"/>
-        <w:rPr>
-          <w:rFonts w:ascii="Times New Roman" w:hAnsi="Times New Roman" w:cs="Times New Roman"/>
-          <w:b/>
+      <w:r>
+        <w:rPr>
+          <w:rFonts w:ascii="Times New Roman" w:hAnsi="Times New Roman" w:cs="Times New Roman"/>
+          <w:sz w:val="24"/>
+          <w:szCs w:val="24"/>
+        </w:rPr>
+        <w:t xml:space="preserve"> </w:t>
+      </w:r>
+    </w:p>
+    <w:p>
+      <w:pPr>
+        <w:spacing w:line="360" w:lineRule="auto"/>
+        <w:jc w:val="center"/>
+        <w:rPr>
+          <w:rFonts w:ascii="Times New Roman" w:hAnsi="Times New Roman" w:cs="Times New Roman"/>
+          <w:color w:val="0000FF" w:themeColor="hyperlink"/>
           <w:sz w:val="24"/>
           <w:szCs w:val="24"/>
           <w:u w:val="single"/>
         </w:rPr>
       </w:pPr>
-      <w:r>
+      <w:proofErr w:type="spellStart"/>
+      <w:r>
+        <w:rPr>
+          <w:rFonts w:ascii="Times New Roman" w:hAnsi="Times New Roman" w:cs="Times New Roman"/>
+          <w:sz w:val="24"/>
+          <w:szCs w:val="24"/>
+        </w:rPr>
+        <w:t>GitH</w:t>
+      </w:r>
+      <w:r>
+        <w:rPr>
+          <w:rFonts w:ascii="Times New Roman" w:hAnsi="Times New Roman" w:cs="Times New Roman"/>
+          <w:sz w:val="24"/>
+          <w:szCs w:val="24"/>
+        </w:rPr>
+        <w:t>ub</w:t>
+      </w:r>
+      <w:proofErr w:type="spellEnd"/>
+      <w:r>
+        <w:rPr>
+          <w:rFonts w:ascii="Times New Roman" w:hAnsi="Times New Roman" w:cs="Times New Roman"/>
+          <w:sz w:val="24"/>
+          <w:szCs w:val="24"/>
+        </w:rPr>
+        <w:t xml:space="preserve"> Link:</w:t>
+      </w:r>
+      <w:r>
+        <w:rPr>
+          <w:rFonts w:ascii="Times New Roman" w:hAnsi="Times New Roman" w:cs="Times New Roman"/>
+          <w:sz w:val="24"/>
+          <w:szCs w:val="24"/>
+        </w:rPr>
+        <w:t xml:space="preserve"> </w:t>
+      </w:r>
+      <w:hyperlink r:id="rId7" w:history="1">
+        <w:r>
+          <w:rPr>
+            <w:rStyle w:val="Hyperlink"/>
+            <w:rFonts w:ascii="Times New Roman" w:hAnsi="Times New Roman" w:cs="Times New Roman"/>
+            <w:sz w:val="24"/>
+            <w:szCs w:val="24"/>
+          </w:rPr>
+          <w:t>https://github.com/jon101514/IGME</w:t>
+        </w:r>
+        <w:r>
+          <w:rPr>
+            <w:rStyle w:val="Hyperlink"/>
+            <w:rFonts w:ascii="Times New Roman" w:hAnsi="Times New Roman" w:cs="Times New Roman"/>
+            <w:sz w:val="24"/>
+            <w:szCs w:val="24"/>
+          </w:rPr>
+          <w:t>-</w:t>
+        </w:r>
+        <w:r>
+          <w:rPr>
+            <w:rStyle w:val="Hyperlink"/>
+            <w:rFonts w:ascii="Times New Roman" w:hAnsi="Times New Roman" w:cs="Times New Roman"/>
+            <w:sz w:val="24"/>
+            <w:szCs w:val="24"/>
+          </w:rPr>
+          <w:t>119-Platformer</w:t>
+        </w:r>
+      </w:hyperlink>
+    </w:p>
+    <w:p>
+      <w:pPr>
+        <w:spacing w:line="360" w:lineRule="auto"/>
         <w:rPr>
           <w:rFonts w:ascii="Times New Roman" w:hAnsi="Times New Roman" w:cs="Times New Roman"/>
           <w:b/>
@@ -187,6 +254,15 @@
           <w:szCs w:val="24"/>
           <w:u w:val="single"/>
         </w:rPr>
+      </w:pPr>
+      <w:r>
+        <w:rPr>
+          <w:rFonts w:ascii="Times New Roman" w:hAnsi="Times New Roman" w:cs="Times New Roman"/>
+          <w:b/>
+          <w:sz w:val="24"/>
+          <w:szCs w:val="24"/>
+          <w:u w:val="single"/>
+        </w:rPr>
         <w:t>Introductory Notes</w:t>
       </w:r>
     </w:p>
@@ -348,6 +424,7 @@
           <w:sz w:val="24"/>
           <w:szCs w:val="24"/>
         </w:rPr>
+        <w:lastRenderedPageBreak/>
         <w:t xml:space="preserve">Thank you very much to </w:t>
       </w:r>
       <w:r>
@@ -454,7 +531,6 @@
           <w:szCs w:val="24"/>
           <w:u w:val="single"/>
         </w:rPr>
-        <w:lastRenderedPageBreak/>
         <w:t>Importing Sprites</w:t>
       </w:r>
     </w:p>
@@ -731,7 +807,7 @@
                     <pic:cNvPicPr/>
                   </pic:nvPicPr>
                   <pic:blipFill rotWithShape="1">
-                    <a:blip r:embed="rId7"/>
+                    <a:blip r:embed="rId8"/>
                     <a:srcRect b="33013"/>
                     <a:stretch/>
                   </pic:blipFill>
@@ -836,7 +912,16 @@
           <w:sz w:val="24"/>
           <w:szCs w:val="24"/>
         </w:rPr>
-        <w:t>In this course, you will create a cutscene which plays before gameplay begins. To override the cutscene placeholder video, I suggest uploading your cutscene to YouTube and downloading it with a website, then saving the output from that website over Cutscene.mov. I have tested this method with y2mate.com, pickvideo.net, and keepvid.com, which all work for getting a file playable by Unity’s video player without error.</w:t>
+        <w:t xml:space="preserve">In this course, you will create a cutscene which plays before gameplay begins. To override the cutscene placeholder video, I suggest uploading your cutscene to YouTube and downloading it with a website, then </w:t>
+      </w:r>
+      <w:r>
+        <w:rPr>
+          <w:rFonts w:ascii="Times New Roman" w:hAnsi="Times New Roman" w:cs="Times New Roman"/>
+          <w:sz w:val="24"/>
+          <w:szCs w:val="24"/>
+        </w:rPr>
+        <w:lastRenderedPageBreak/>
+        <w:t>saving the output from that website over Cutscene.mov. I have tested this method with y2mate.com, pickvideo.net, and keepvid.com, which all work for getting a file playable by Unity’s video player without error.</w:t>
       </w:r>
     </w:p>
     <w:p>
@@ -858,7 +943,6 @@
           <w:szCs w:val="24"/>
           <w:u w:val="single"/>
         </w:rPr>
-        <w:lastRenderedPageBreak/>
         <w:t>Adding Personal Touches to the Game</w:t>
       </w:r>
     </w:p>
@@ -948,184 +1032,6 @@
             <wp:extent cx="3657600" cy="3201192"/>
             <wp:effectExtent l="0" t="0" r="0" b="0"/>
             <wp:docPr id="1" name="Picture 1"/>
-            <wp:cNvGraphicFramePr>
-              <a:graphicFrameLocks xmlns:a="http://schemas.openxmlformats.org/drawingml/2006/main" noChangeAspect="1"/>
-            </wp:cNvGraphicFramePr>
-            <a:graphic xmlns:a="http://schemas.openxmlformats.org/drawingml/2006/main">
-              <a:graphicData uri="http://schemas.openxmlformats.org/drawingml/2006/picture">
-                <pic:pic xmlns:pic="http://schemas.openxmlformats.org/drawingml/2006/picture">
-                  <pic:nvPicPr>
-                    <pic:cNvPr id="0" name=""/>
-                    <pic:cNvPicPr/>
-                  </pic:nvPicPr>
-                  <pic:blipFill>
-                    <a:blip r:embed="rId8"/>
-                    <a:stretch>
-                      <a:fillRect/>
-                    </a:stretch>
-                  </pic:blipFill>
-                  <pic:spPr>
-                    <a:xfrm>
-                      <a:off x="0" y="0"/>
-                      <a:ext cx="3657600" cy="3201192"/>
-                    </a:xfrm>
-                    <a:prstGeom prst="rect">
-                      <a:avLst/>
-                    </a:prstGeom>
-                  </pic:spPr>
-                </pic:pic>
-              </a:graphicData>
-            </a:graphic>
-          </wp:inline>
-        </w:drawing>
-      </w:r>
-    </w:p>
-    <w:p>
-      <w:pPr>
-        <w:spacing w:line="360" w:lineRule="auto"/>
-        <w:rPr>
-          <w:rFonts w:ascii="Times New Roman" w:hAnsi="Times New Roman" w:cs="Times New Roman"/>
-          <w:sz w:val="24"/>
-          <w:szCs w:val="24"/>
-        </w:rPr>
-      </w:pPr>
-      <w:r>
-        <w:rPr>
-          <w:rFonts w:ascii="Times New Roman" w:hAnsi="Times New Roman" w:cs="Times New Roman"/>
-          <w:sz w:val="24"/>
-          <w:szCs w:val="24"/>
-        </w:rPr>
-        <w:t xml:space="preserve">The </w:t>
-      </w:r>
-      <w:r>
-        <w:rPr>
-          <w:rFonts w:ascii="Times New Roman" w:hAnsi="Times New Roman" w:cs="Times New Roman"/>
-          <w:b/>
-          <w:sz w:val="24"/>
-          <w:szCs w:val="24"/>
-        </w:rPr>
-        <w:t>NPC Manager</w:t>
-      </w:r>
-      <w:r>
-        <w:rPr>
-          <w:rFonts w:ascii="Times New Roman" w:hAnsi="Times New Roman" w:cs="Times New Roman"/>
-          <w:sz w:val="24"/>
-          <w:szCs w:val="24"/>
-        </w:rPr>
-        <w:t xml:space="preserve"> handles every NPC in the game, and you may control whether or not they</w:t>
-      </w:r>
-      <w:r>
-        <w:rPr>
-          <w:rFonts w:ascii="Times New Roman" w:hAnsi="Times New Roman" w:cs="Times New Roman"/>
-          <w:sz w:val="24"/>
-          <w:szCs w:val="24"/>
-        </w:rPr>
-        <w:t xml:space="preserve"> disappear upon contact with the player’s interaction, whether or not to have knockback,</w:t>
-      </w:r>
-      <w:r>
-        <w:rPr>
-          <w:rFonts w:ascii="Times New Roman" w:hAnsi="Times New Roman" w:cs="Times New Roman"/>
-          <w:sz w:val="24"/>
-          <w:szCs w:val="24"/>
-        </w:rPr>
-        <w:t xml:space="preserve"> </w:t>
-      </w:r>
-      <w:r>
-        <w:rPr>
-          <w:rFonts w:ascii="Times New Roman" w:hAnsi="Times New Roman" w:cs="Times New Roman"/>
-          <w:sz w:val="24"/>
-          <w:szCs w:val="24"/>
-        </w:rPr>
-        <w:t xml:space="preserve">if they </w:t>
-      </w:r>
-      <w:r>
-        <w:rPr>
-          <w:rFonts w:ascii="Times New Roman" w:hAnsi="Times New Roman" w:cs="Times New Roman"/>
-          <w:sz w:val="24"/>
-          <w:szCs w:val="24"/>
-        </w:rPr>
-        <w:t xml:space="preserve">stop to fire their projectiles, if they </w:t>
-      </w:r>
-      <w:r>
-        <w:rPr>
-          <w:rFonts w:ascii="Times New Roman" w:hAnsi="Times New Roman" w:cs="Times New Roman"/>
-          <w:sz w:val="24"/>
-          <w:szCs w:val="24"/>
-        </w:rPr>
-        <w:t xml:space="preserve">know how </w:t>
-      </w:r>
-      <w:r>
-        <w:rPr>
-          <w:rFonts w:ascii="Times New Roman" w:hAnsi="Times New Roman" w:cs="Times New Roman"/>
-          <w:sz w:val="24"/>
-          <w:szCs w:val="24"/>
-        </w:rPr>
-        <w:t>to</w:t>
-      </w:r>
-      <w:r>
-        <w:rPr>
-          <w:rFonts w:ascii="Times New Roman" w:hAnsi="Times New Roman" w:cs="Times New Roman"/>
-          <w:sz w:val="24"/>
-          <w:szCs w:val="24"/>
-        </w:rPr>
-        <w:t xml:space="preserve"> avoid</w:t>
-      </w:r>
-      <w:r>
-        <w:rPr>
-          <w:rFonts w:ascii="Times New Roman" w:hAnsi="Times New Roman" w:cs="Times New Roman"/>
-          <w:sz w:val="24"/>
-          <w:szCs w:val="24"/>
-        </w:rPr>
-        <w:t xml:space="preserve"> fall</w:t>
-      </w:r>
-      <w:r>
-        <w:rPr>
-          <w:rFonts w:ascii="Times New Roman" w:hAnsi="Times New Roman" w:cs="Times New Roman"/>
-          <w:sz w:val="24"/>
-          <w:szCs w:val="24"/>
-        </w:rPr>
-        <w:t>ing</w:t>
-      </w:r>
-      <w:r>
-        <w:rPr>
-          <w:rFonts w:ascii="Times New Roman" w:hAnsi="Times New Roman" w:cs="Times New Roman"/>
-          <w:sz w:val="24"/>
-          <w:szCs w:val="24"/>
-        </w:rPr>
-        <w:t xml:space="preserve"> off platforms, and even adjust the amount of knockback they have.</w:t>
-      </w:r>
-      <w:r>
-        <w:rPr>
-          <w:rFonts w:ascii="Times New Roman" w:hAnsi="Times New Roman" w:cs="Times New Roman"/>
-          <w:sz w:val="24"/>
-          <w:szCs w:val="24"/>
-        </w:rPr>
-        <w:t xml:space="preserve"> </w:t>
-      </w:r>
-    </w:p>
-    <w:p>
-      <w:pPr>
-        <w:spacing w:line="360" w:lineRule="auto"/>
-        <w:ind w:firstLine="720"/>
-        <w:jc w:val="center"/>
-        <w:rPr>
-          <w:rFonts w:ascii="Times New Roman" w:hAnsi="Times New Roman" w:cs="Times New Roman"/>
-          <w:sz w:val="24"/>
-          <w:szCs w:val="24"/>
-        </w:rPr>
-      </w:pPr>
-      <w:r>
-        <w:rPr>
-          <w:rFonts w:ascii="Times New Roman" w:hAnsi="Times New Roman" w:cs="Times New Roman"/>
-          <w:noProof/>
-          <w:sz w:val="24"/>
-          <w:szCs w:val="24"/>
-        </w:rPr>
-        <w:drawing>
-          <wp:inline distT="0" distB="0" distL="0" distR="0" wp14:anchorId="59922C95" wp14:editId="57C541DE">
-            <wp:extent cx="3200400" cy="2801043"/>
-            <wp:effectExtent l="0" t="0" r="0" b="0"/>
-            <wp:docPr id="2" name="Picture 2"/>
             <wp:cNvGraphicFramePr>
               <a:graphicFrameLocks xmlns:a="http://schemas.openxmlformats.org/drawingml/2006/main" noChangeAspect="1"/>
             </wp:cNvGraphicFramePr>
@@ -1145,7 +1051,7 @@
                   <pic:spPr>
                     <a:xfrm>
                       <a:off x="0" y="0"/>
-                      <a:ext cx="3200400" cy="2801043"/>
+                      <a:ext cx="3657600" cy="3201192"/>
                     </a:xfrm>
                     <a:prstGeom prst="rect">
                       <a:avLst/>
@@ -1173,158 +1079,138 @@
           <w:sz w:val="24"/>
           <w:szCs w:val="24"/>
         </w:rPr>
+        <w:t xml:space="preserve">The </w:t>
+      </w:r>
+      <w:r>
+        <w:rPr>
+          <w:rFonts w:ascii="Times New Roman" w:hAnsi="Times New Roman" w:cs="Times New Roman"/>
+          <w:b/>
+          <w:sz w:val="24"/>
+          <w:szCs w:val="24"/>
+        </w:rPr>
+        <w:t>NPC Manager</w:t>
+      </w:r>
+      <w:r>
+        <w:rPr>
+          <w:rFonts w:ascii="Times New Roman" w:hAnsi="Times New Roman" w:cs="Times New Roman"/>
+          <w:sz w:val="24"/>
+          <w:szCs w:val="24"/>
+        </w:rPr>
+        <w:t xml:space="preserve"> handles every NPC in the game, and you may control whether or not they</w:t>
+      </w:r>
+      <w:r>
+        <w:rPr>
+          <w:rFonts w:ascii="Times New Roman" w:hAnsi="Times New Roman" w:cs="Times New Roman"/>
+          <w:sz w:val="24"/>
+          <w:szCs w:val="24"/>
+        </w:rPr>
+        <w:t xml:space="preserve"> disappear upon contact with the player’s interaction, whether or not to have knockback,</w:t>
+      </w:r>
+      <w:r>
+        <w:rPr>
+          <w:rFonts w:ascii="Times New Roman" w:hAnsi="Times New Roman" w:cs="Times New Roman"/>
+          <w:sz w:val="24"/>
+          <w:szCs w:val="24"/>
+        </w:rPr>
+        <w:t xml:space="preserve"> </w:t>
+      </w:r>
+      <w:r>
+        <w:rPr>
+          <w:rFonts w:ascii="Times New Roman" w:hAnsi="Times New Roman" w:cs="Times New Roman"/>
+          <w:sz w:val="24"/>
+          <w:szCs w:val="24"/>
+        </w:rPr>
+        <w:t xml:space="preserve">if they </w:t>
+      </w:r>
+      <w:r>
+        <w:rPr>
+          <w:rFonts w:ascii="Times New Roman" w:hAnsi="Times New Roman" w:cs="Times New Roman"/>
+          <w:sz w:val="24"/>
+          <w:szCs w:val="24"/>
+        </w:rPr>
+        <w:t xml:space="preserve">stop to fire their projectiles, if they </w:t>
+      </w:r>
+      <w:r>
+        <w:rPr>
+          <w:rFonts w:ascii="Times New Roman" w:hAnsi="Times New Roman" w:cs="Times New Roman"/>
+          <w:sz w:val="24"/>
+          <w:szCs w:val="24"/>
+        </w:rPr>
+        <w:t xml:space="preserve">know how </w:t>
+      </w:r>
+      <w:r>
+        <w:rPr>
+          <w:rFonts w:ascii="Times New Roman" w:hAnsi="Times New Roman" w:cs="Times New Roman"/>
+          <w:sz w:val="24"/>
+          <w:szCs w:val="24"/>
+        </w:rPr>
+        <w:t>to</w:t>
+      </w:r>
+      <w:r>
+        <w:rPr>
+          <w:rFonts w:ascii="Times New Roman" w:hAnsi="Times New Roman" w:cs="Times New Roman"/>
+          <w:sz w:val="24"/>
+          <w:szCs w:val="24"/>
+        </w:rPr>
+        <w:t xml:space="preserve"> avoid</w:t>
+      </w:r>
+      <w:r>
+        <w:rPr>
+          <w:rFonts w:ascii="Times New Roman" w:hAnsi="Times New Roman" w:cs="Times New Roman"/>
+          <w:sz w:val="24"/>
+          <w:szCs w:val="24"/>
+        </w:rPr>
+        <w:t xml:space="preserve"> fall</w:t>
+      </w:r>
+      <w:r>
+        <w:rPr>
+          <w:rFonts w:ascii="Times New Roman" w:hAnsi="Times New Roman" w:cs="Times New Roman"/>
+          <w:sz w:val="24"/>
+          <w:szCs w:val="24"/>
+        </w:rPr>
+        <w:t>ing</w:t>
+      </w:r>
+      <w:r>
+        <w:rPr>
+          <w:rFonts w:ascii="Times New Roman" w:hAnsi="Times New Roman" w:cs="Times New Roman"/>
+          <w:sz w:val="24"/>
+          <w:szCs w:val="24"/>
+        </w:rPr>
+        <w:t xml:space="preserve"> off platforms, and even adjust the amount of knockback they have.</w:t>
+      </w:r>
+      <w:r>
+        <w:rPr>
+          <w:rFonts w:ascii="Times New Roman" w:hAnsi="Times New Roman" w:cs="Times New Roman"/>
+          <w:sz w:val="24"/>
+          <w:szCs w:val="24"/>
+        </w:rPr>
+        <w:t xml:space="preserve"> </w:t>
+      </w:r>
+    </w:p>
+    <w:p>
+      <w:pPr>
+        <w:spacing w:line="360" w:lineRule="auto"/>
+        <w:ind w:firstLine="720"/>
+        <w:jc w:val="center"/>
+        <w:rPr>
+          <w:rFonts w:ascii="Times New Roman" w:hAnsi="Times New Roman" w:cs="Times New Roman"/>
+          <w:sz w:val="24"/>
+          <w:szCs w:val="24"/>
+        </w:rPr>
+      </w:pPr>
+      <w:r>
+        <w:rPr>
+          <w:rFonts w:ascii="Times New Roman" w:hAnsi="Times New Roman" w:cs="Times New Roman"/>
+          <w:noProof/>
+          <w:sz w:val="24"/>
+          <w:szCs w:val="24"/>
+        </w:rPr>
         <w:lastRenderedPageBreak/>
-        <w:t>The</w:t>
-      </w:r>
-      <w:r>
-        <w:rPr>
-          <w:rFonts w:ascii="Times New Roman" w:hAnsi="Times New Roman" w:cs="Times New Roman"/>
-          <w:b/>
-          <w:sz w:val="24"/>
-          <w:szCs w:val="24"/>
-        </w:rPr>
-        <w:t xml:space="preserve"> Level Manager</w:t>
-      </w:r>
-      <w:r>
-        <w:rPr>
-          <w:rFonts w:ascii="Times New Roman" w:hAnsi="Times New Roman" w:cs="Times New Roman"/>
-          <w:b/>
-          <w:sz w:val="24"/>
-          <w:szCs w:val="24"/>
-        </w:rPr>
-        <w:t xml:space="preserve"> </w:t>
-      </w:r>
-      <w:r>
-        <w:rPr>
-          <w:rFonts w:ascii="Times New Roman" w:hAnsi="Times New Roman" w:cs="Times New Roman"/>
-          <w:sz w:val="24"/>
-          <w:szCs w:val="24"/>
-        </w:rPr>
-        <w:t xml:space="preserve">determines what kind of level is played. If </w:t>
-      </w:r>
-      <w:proofErr w:type="spellStart"/>
-      <w:r>
-        <w:rPr>
-          <w:rFonts w:ascii="Times New Roman" w:hAnsi="Times New Roman" w:cs="Times New Roman"/>
-          <w:sz w:val="24"/>
-          <w:szCs w:val="24"/>
-        </w:rPr>
-        <w:t>LevelWillScroll</w:t>
-      </w:r>
-      <w:proofErr w:type="spellEnd"/>
-      <w:r>
-        <w:rPr>
-          <w:rFonts w:ascii="Times New Roman" w:hAnsi="Times New Roman" w:cs="Times New Roman"/>
-          <w:sz w:val="24"/>
-          <w:szCs w:val="24"/>
-        </w:rPr>
-        <w:t xml:space="preserve"> is checked, then the level will scroll instead of being a fixed camera. </w:t>
-      </w:r>
-      <w:proofErr w:type="gramStart"/>
-      <w:r>
-        <w:rPr>
-          <w:rFonts w:ascii="Times New Roman" w:hAnsi="Times New Roman" w:cs="Times New Roman"/>
-          <w:sz w:val="24"/>
-          <w:szCs w:val="24"/>
-        </w:rPr>
-        <w:t xml:space="preserve">If </w:t>
-      </w:r>
-      <w:proofErr w:type="spellStart"/>
-      <w:r>
-        <w:rPr>
-          <w:rFonts w:ascii="Times New Roman" w:hAnsi="Times New Roman" w:cs="Times New Roman"/>
-          <w:sz w:val="24"/>
-          <w:szCs w:val="24"/>
-        </w:rPr>
-        <w:t>LevelIsInfiniteAutoScroller</w:t>
-      </w:r>
-      <w:proofErr w:type="spellEnd"/>
-      <w:r>
-        <w:rPr>
-          <w:rFonts w:ascii="Times New Roman" w:hAnsi="Times New Roman" w:cs="Times New Roman"/>
-          <w:sz w:val="24"/>
-          <w:szCs w:val="24"/>
-        </w:rPr>
-        <w:t>, then this overrides all other variables in the manager and procedurally generates an infinitely scrolling level.</w:t>
-      </w:r>
-      <w:proofErr w:type="gramEnd"/>
-      <w:r>
-        <w:rPr>
-          <w:rFonts w:ascii="Times New Roman" w:hAnsi="Times New Roman" w:cs="Times New Roman"/>
-          <w:sz w:val="24"/>
-          <w:szCs w:val="24"/>
-        </w:rPr>
-        <w:t xml:space="preserve"> If </w:t>
-      </w:r>
-      <w:proofErr w:type="spellStart"/>
-      <w:r>
-        <w:rPr>
-          <w:rFonts w:ascii="Times New Roman" w:hAnsi="Times New Roman" w:cs="Times New Roman"/>
-          <w:sz w:val="24"/>
-          <w:szCs w:val="24"/>
-        </w:rPr>
-        <w:t>ProcedurallyGenerateLevel</w:t>
-      </w:r>
-      <w:proofErr w:type="spellEnd"/>
-      <w:r>
-        <w:rPr>
-          <w:rFonts w:ascii="Times New Roman" w:hAnsi="Times New Roman" w:cs="Times New Roman"/>
-          <w:sz w:val="24"/>
-          <w:szCs w:val="24"/>
-        </w:rPr>
-        <w:t xml:space="preserve">, then it erases the level architecture built by hand and the computer creates a level randomly. </w:t>
-      </w:r>
-      <w:proofErr w:type="gramStart"/>
-      <w:r>
-        <w:rPr>
-          <w:rFonts w:ascii="Times New Roman" w:hAnsi="Times New Roman" w:cs="Times New Roman"/>
-          <w:sz w:val="24"/>
-          <w:szCs w:val="24"/>
-        </w:rPr>
-        <w:t xml:space="preserve">If </w:t>
-      </w:r>
-      <w:proofErr w:type="spellStart"/>
-      <w:r>
-        <w:rPr>
-          <w:rFonts w:ascii="Times New Roman" w:hAnsi="Times New Roman" w:cs="Times New Roman"/>
-          <w:sz w:val="24"/>
-          <w:szCs w:val="24"/>
-        </w:rPr>
-        <w:t>ProceduralLevelHasBottomPlatform</w:t>
-      </w:r>
-      <w:proofErr w:type="spellEnd"/>
-      <w:r>
-        <w:rPr>
-          <w:rFonts w:ascii="Times New Roman" w:hAnsi="Times New Roman" w:cs="Times New Roman"/>
-          <w:sz w:val="24"/>
-          <w:szCs w:val="24"/>
-        </w:rPr>
-        <w:t>, then the player may not lose the game by falling off platforms because a platform at the bottom prevents them from doing so.</w:t>
-      </w:r>
-      <w:proofErr w:type="gramEnd"/>
-    </w:p>
-    <w:p>
-      <w:pPr>
-        <w:spacing w:line="360" w:lineRule="auto"/>
-        <w:jc w:val="center"/>
-        <w:rPr>
-          <w:rFonts w:ascii="Times New Roman" w:hAnsi="Times New Roman" w:cs="Times New Roman"/>
-          <w:sz w:val="24"/>
-          <w:szCs w:val="24"/>
-        </w:rPr>
-      </w:pPr>
-      <w:r>
-        <w:rPr>
-          <w:rFonts w:ascii="Times New Roman" w:hAnsi="Times New Roman" w:cs="Times New Roman"/>
-          <w:noProof/>
-          <w:sz w:val="24"/>
-          <w:szCs w:val="24"/>
-        </w:rPr>
         <w:drawing>
-          <wp:inline distT="0" distB="0" distL="0" distR="0" wp14:anchorId="2C62F377" wp14:editId="36681C3C">
-            <wp:extent cx="3657600" cy="3201192"/>
+          <wp:inline distT="0" distB="0" distL="0" distR="0" wp14:anchorId="59922C95" wp14:editId="57C541DE">
+            <wp:extent cx="3200400" cy="2801043"/>
             <wp:effectExtent l="0" t="0" r="0" b="0"/>
-            <wp:docPr id="3" name="Picture 3"/>
+            <wp:docPr id="2" name="Picture 2"/>
             <wp:cNvGraphicFramePr>
               <a:graphicFrameLocks xmlns:a="http://schemas.openxmlformats.org/drawingml/2006/main" noChangeAspect="1"/>
             </wp:cNvGraphicFramePr>
@@ -1344,6 +1230,204 @@
                   <pic:spPr>
                     <a:xfrm>
                       <a:off x="0" y="0"/>
+                      <a:ext cx="3200400" cy="2801043"/>
+                    </a:xfrm>
+                    <a:prstGeom prst="rect">
+                      <a:avLst/>
+                    </a:prstGeom>
+                  </pic:spPr>
+                </pic:pic>
+              </a:graphicData>
+            </a:graphic>
+          </wp:inline>
+        </w:drawing>
+      </w:r>
+    </w:p>
+    <w:p>
+      <w:pPr>
+        <w:spacing w:line="360" w:lineRule="auto"/>
+        <w:rPr>
+          <w:rFonts w:ascii="Times New Roman" w:hAnsi="Times New Roman" w:cs="Times New Roman"/>
+          <w:sz w:val="24"/>
+          <w:szCs w:val="24"/>
+        </w:rPr>
+      </w:pPr>
+      <w:r>
+        <w:rPr>
+          <w:rFonts w:ascii="Times New Roman" w:hAnsi="Times New Roman" w:cs="Times New Roman"/>
+          <w:sz w:val="24"/>
+          <w:szCs w:val="24"/>
+        </w:rPr>
+        <w:t>The</w:t>
+      </w:r>
+      <w:r>
+        <w:rPr>
+          <w:rFonts w:ascii="Times New Roman" w:hAnsi="Times New Roman" w:cs="Times New Roman"/>
+          <w:b/>
+          <w:sz w:val="24"/>
+          <w:szCs w:val="24"/>
+        </w:rPr>
+        <w:t xml:space="preserve"> Level Manager</w:t>
+      </w:r>
+      <w:r>
+        <w:rPr>
+          <w:rFonts w:ascii="Times New Roman" w:hAnsi="Times New Roman" w:cs="Times New Roman"/>
+          <w:b/>
+          <w:sz w:val="24"/>
+          <w:szCs w:val="24"/>
+        </w:rPr>
+        <w:t xml:space="preserve"> </w:t>
+      </w:r>
+      <w:r>
+        <w:rPr>
+          <w:rFonts w:ascii="Times New Roman" w:hAnsi="Times New Roman" w:cs="Times New Roman"/>
+          <w:sz w:val="24"/>
+          <w:szCs w:val="24"/>
+        </w:rPr>
+        <w:t xml:space="preserve">determines what kind of level is played. If </w:t>
+      </w:r>
+      <w:proofErr w:type="spellStart"/>
+      <w:r>
+        <w:rPr>
+          <w:rFonts w:ascii="Times New Roman" w:hAnsi="Times New Roman" w:cs="Times New Roman"/>
+          <w:sz w:val="24"/>
+          <w:szCs w:val="24"/>
+        </w:rPr>
+        <w:t>LevelWillScroll</w:t>
+      </w:r>
+      <w:proofErr w:type="spellEnd"/>
+      <w:r>
+        <w:rPr>
+          <w:rFonts w:ascii="Times New Roman" w:hAnsi="Times New Roman" w:cs="Times New Roman"/>
+          <w:sz w:val="24"/>
+          <w:szCs w:val="24"/>
+        </w:rPr>
+        <w:t xml:space="preserve"> is checked, then the level will scroll instead of being a fixed camera. </w:t>
+      </w:r>
+      <w:proofErr w:type="gramStart"/>
+      <w:r>
+        <w:rPr>
+          <w:rFonts w:ascii="Times New Roman" w:hAnsi="Times New Roman" w:cs="Times New Roman"/>
+          <w:sz w:val="24"/>
+          <w:szCs w:val="24"/>
+        </w:rPr>
+        <w:t xml:space="preserve">If </w:t>
+      </w:r>
+      <w:proofErr w:type="spellStart"/>
+      <w:r>
+        <w:rPr>
+          <w:rFonts w:ascii="Times New Roman" w:hAnsi="Times New Roman" w:cs="Times New Roman"/>
+          <w:sz w:val="24"/>
+          <w:szCs w:val="24"/>
+        </w:rPr>
+        <w:t>LevelIsInfiniteAutoScroller</w:t>
+      </w:r>
+      <w:proofErr w:type="spellEnd"/>
+      <w:r>
+        <w:rPr>
+          <w:rFonts w:ascii="Times New Roman" w:hAnsi="Times New Roman" w:cs="Times New Roman"/>
+          <w:sz w:val="24"/>
+          <w:szCs w:val="24"/>
+        </w:rPr>
+        <w:t>, then this overrides all other variables in the manager and procedurally generates an infinitely scrolling level.</w:t>
+      </w:r>
+      <w:proofErr w:type="gramEnd"/>
+      <w:r>
+        <w:rPr>
+          <w:rFonts w:ascii="Times New Roman" w:hAnsi="Times New Roman" w:cs="Times New Roman"/>
+          <w:sz w:val="24"/>
+          <w:szCs w:val="24"/>
+        </w:rPr>
+        <w:t xml:space="preserve"> If </w:t>
+      </w:r>
+      <w:proofErr w:type="spellStart"/>
+      <w:r>
+        <w:rPr>
+          <w:rFonts w:ascii="Times New Roman" w:hAnsi="Times New Roman" w:cs="Times New Roman"/>
+          <w:sz w:val="24"/>
+          <w:szCs w:val="24"/>
+        </w:rPr>
+        <w:t>ProcedurallyGenerateLevel</w:t>
+      </w:r>
+      <w:proofErr w:type="spellEnd"/>
+      <w:r>
+        <w:rPr>
+          <w:rFonts w:ascii="Times New Roman" w:hAnsi="Times New Roman" w:cs="Times New Roman"/>
+          <w:sz w:val="24"/>
+          <w:szCs w:val="24"/>
+        </w:rPr>
+        <w:t xml:space="preserve">, then it erases the level architecture built by hand and the computer creates a level randomly. </w:t>
+      </w:r>
+      <w:proofErr w:type="gramStart"/>
+      <w:r>
+        <w:rPr>
+          <w:rFonts w:ascii="Times New Roman" w:hAnsi="Times New Roman" w:cs="Times New Roman"/>
+          <w:sz w:val="24"/>
+          <w:szCs w:val="24"/>
+        </w:rPr>
+        <w:t xml:space="preserve">If </w:t>
+      </w:r>
+      <w:proofErr w:type="spellStart"/>
+      <w:r>
+        <w:rPr>
+          <w:rFonts w:ascii="Times New Roman" w:hAnsi="Times New Roman" w:cs="Times New Roman"/>
+          <w:sz w:val="24"/>
+          <w:szCs w:val="24"/>
+        </w:rPr>
+        <w:t>ProceduralLevelHasBottomPlatform</w:t>
+      </w:r>
+      <w:proofErr w:type="spellEnd"/>
+      <w:r>
+        <w:rPr>
+          <w:rFonts w:ascii="Times New Roman" w:hAnsi="Times New Roman" w:cs="Times New Roman"/>
+          <w:sz w:val="24"/>
+          <w:szCs w:val="24"/>
+        </w:rPr>
+        <w:t>, then the player may not lose the game by falling off platforms because a platform at the bottom prevents them from doing so.</w:t>
+      </w:r>
+      <w:proofErr w:type="gramEnd"/>
+    </w:p>
+    <w:p>
+      <w:pPr>
+        <w:spacing w:line="360" w:lineRule="auto"/>
+        <w:jc w:val="center"/>
+        <w:rPr>
+          <w:rFonts w:ascii="Times New Roman" w:hAnsi="Times New Roman" w:cs="Times New Roman"/>
+          <w:sz w:val="24"/>
+          <w:szCs w:val="24"/>
+        </w:rPr>
+      </w:pPr>
+      <w:r>
+        <w:rPr>
+          <w:rFonts w:ascii="Times New Roman" w:hAnsi="Times New Roman" w:cs="Times New Roman"/>
+          <w:noProof/>
+          <w:sz w:val="24"/>
+          <w:szCs w:val="24"/>
+        </w:rPr>
+        <w:drawing>
+          <wp:inline distT="0" distB="0" distL="0" distR="0" wp14:anchorId="2C62F377" wp14:editId="36681C3C">
+            <wp:extent cx="3657600" cy="3201192"/>
+            <wp:effectExtent l="0" t="0" r="0" b="0"/>
+            <wp:docPr id="3" name="Picture 3"/>
+            <wp:cNvGraphicFramePr>
+              <a:graphicFrameLocks xmlns:a="http://schemas.openxmlformats.org/drawingml/2006/main" noChangeAspect="1"/>
+            </wp:cNvGraphicFramePr>
+            <a:graphic xmlns:a="http://schemas.openxmlformats.org/drawingml/2006/main">
+              <a:graphicData uri="http://schemas.openxmlformats.org/drawingml/2006/picture">
+                <pic:pic xmlns:pic="http://schemas.openxmlformats.org/drawingml/2006/picture">
+                  <pic:nvPicPr>
+                    <pic:cNvPr id="0" name=""/>
+                    <pic:cNvPicPr/>
+                  </pic:nvPicPr>
+                  <pic:blipFill>
+                    <a:blip r:embed="rId11"/>
+                    <a:stretch>
+                      <a:fillRect/>
+                    </a:stretch>
+                  </pic:blipFill>
+                  <pic:spPr>
+                    <a:xfrm>
+                      <a:off x="0" y="0"/>
                       <a:ext cx="3657600" cy="3201192"/>
                     </a:xfrm>
                     <a:prstGeom prst="rect">
@@ -1364,6 +1448,165 @@
           <w:rFonts w:ascii="Times New Roman" w:hAnsi="Times New Roman" w:cs="Times New Roman"/>
           <w:sz w:val="24"/>
           <w:szCs w:val="24"/>
+        </w:rPr>
+      </w:pPr>
+    </w:p>
+    <w:p>
+      <w:pPr>
+        <w:spacing w:line="360" w:lineRule="auto"/>
+        <w:rPr>
+          <w:rFonts w:ascii="Times New Roman" w:hAnsi="Times New Roman" w:cs="Times New Roman"/>
+          <w:sz w:val="24"/>
+          <w:szCs w:val="24"/>
+        </w:rPr>
+      </w:pPr>
+    </w:p>
+    <w:p>
+      <w:pPr>
+        <w:spacing w:line="360" w:lineRule="auto"/>
+        <w:rPr>
+          <w:rFonts w:ascii="Times New Roman" w:hAnsi="Times New Roman" w:cs="Times New Roman"/>
+          <w:sz w:val="24"/>
+          <w:szCs w:val="24"/>
+        </w:rPr>
+      </w:pPr>
+      <w:bookmarkStart w:id="0" w:name="_GoBack"/>
+      <w:bookmarkEnd w:id="0"/>
+    </w:p>
+    <w:p>
+      <w:pPr>
+        <w:spacing w:line="360" w:lineRule="auto"/>
+        <w:rPr>
+          <w:rFonts w:ascii="Times New Roman" w:hAnsi="Times New Roman" w:cs="Times New Roman"/>
+          <w:sz w:val="24"/>
+          <w:szCs w:val="24"/>
+        </w:rPr>
+      </w:pPr>
+      <w:r>
+        <w:rPr>
+          <w:rFonts w:ascii="Times New Roman" w:hAnsi="Times New Roman" w:cs="Times New Roman"/>
+          <w:sz w:val="24"/>
+          <w:szCs w:val="24"/>
+        </w:rPr>
+        <w:lastRenderedPageBreak/>
+        <w:t xml:space="preserve">The </w:t>
+      </w:r>
+      <w:r>
+        <w:rPr>
+          <w:rFonts w:ascii="Times New Roman" w:hAnsi="Times New Roman" w:cs="Times New Roman"/>
+          <w:b/>
+          <w:sz w:val="24"/>
+          <w:szCs w:val="24"/>
+        </w:rPr>
+        <w:t>Camera and Screen</w:t>
+      </w:r>
+      <w:r>
+        <w:rPr>
+          <w:rFonts w:ascii="Times New Roman" w:hAnsi="Times New Roman" w:cs="Times New Roman"/>
+          <w:b/>
+          <w:sz w:val="24"/>
+          <w:szCs w:val="24"/>
+        </w:rPr>
+        <w:t xml:space="preserve"> Manager</w:t>
+      </w:r>
+      <w:r>
+        <w:rPr>
+          <w:rFonts w:ascii="Times New Roman" w:hAnsi="Times New Roman" w:cs="Times New Roman"/>
+          <w:sz w:val="24"/>
+          <w:szCs w:val="24"/>
+        </w:rPr>
+        <w:t xml:space="preserve"> handles </w:t>
+      </w:r>
+      <w:r>
+        <w:rPr>
+          <w:rFonts w:ascii="Times New Roman" w:hAnsi="Times New Roman" w:cs="Times New Roman"/>
+          <w:sz w:val="24"/>
+          <w:szCs w:val="24"/>
+        </w:rPr>
+        <w:t>camera-based special effects that play during the game</w:t>
+      </w:r>
+      <w:r>
+        <w:rPr>
+          <w:rFonts w:ascii="Times New Roman" w:hAnsi="Times New Roman" w:cs="Times New Roman"/>
+          <w:sz w:val="24"/>
+          <w:szCs w:val="24"/>
+        </w:rPr>
+        <w:t xml:space="preserve">, and you may control whether or not </w:t>
+      </w:r>
+      <w:r>
+        <w:rPr>
+          <w:rFonts w:ascii="Times New Roman" w:hAnsi="Times New Roman" w:cs="Times New Roman"/>
+          <w:sz w:val="24"/>
+          <w:szCs w:val="24"/>
+        </w:rPr>
+        <w:t>both the player and NPCs trigger screen shaking and screen flashing upon the contact event. Shake time is the time in seconds that the screen shake effect lasts, shake magnitude is the magnitude at which the screen shakes, and flash frames is the number of frames that the screen flash will last.</w:t>
+      </w:r>
+    </w:p>
+    <w:p>
+      <w:pPr>
+        <w:spacing w:line="360" w:lineRule="auto"/>
+        <w:jc w:val="center"/>
+        <w:rPr>
+          <w:rFonts w:ascii="Times New Roman" w:hAnsi="Times New Roman" w:cs="Times New Roman"/>
+          <w:sz w:val="24"/>
+          <w:szCs w:val="24"/>
+        </w:rPr>
+      </w:pPr>
+      <w:r>
+        <w:rPr>
+          <w:noProof/>
+        </w:rPr>
+        <w:drawing>
+          <wp:inline distT="0" distB="0" distL="0" distR="0" wp14:anchorId="734886A1" wp14:editId="6185572C">
+            <wp:extent cx="3657600" cy="4068809"/>
+            <wp:effectExtent l="0" t="0" r="0" b="8255"/>
+            <wp:docPr id="5" name="Picture 5"/>
+            <wp:cNvGraphicFramePr>
+              <a:graphicFrameLocks xmlns:a="http://schemas.openxmlformats.org/drawingml/2006/main" noChangeAspect="1"/>
+            </wp:cNvGraphicFramePr>
+            <a:graphic xmlns:a="http://schemas.openxmlformats.org/drawingml/2006/main">
+              <a:graphicData uri="http://schemas.openxmlformats.org/drawingml/2006/picture">
+                <pic:pic xmlns:pic="http://schemas.openxmlformats.org/drawingml/2006/picture">
+                  <pic:nvPicPr>
+                    <pic:cNvPr id="0" name=""/>
+                    <pic:cNvPicPr/>
+                  </pic:nvPicPr>
+                  <pic:blipFill rotWithShape="1">
+                    <a:blip r:embed="rId12"/>
+                    <a:srcRect l="46795" t="6838" r="26121" b="39601"/>
+                    <a:stretch/>
+                  </pic:blipFill>
+                  <pic:spPr bwMode="auto">
+                    <a:xfrm>
+                      <a:off x="0" y="0"/>
+                      <a:ext cx="3657600" cy="4068809"/>
+                    </a:xfrm>
+                    <a:prstGeom prst="rect">
+                      <a:avLst/>
+                    </a:prstGeom>
+                    <a:ln>
+                      <a:noFill/>
+                    </a:ln>
+                    <a:extLst>
+                      <a:ext uri="{53640926-AAD7-44D8-BBD7-CCE9431645EC}">
+                        <a14:shadowObscured xmlns:a14="http://schemas.microsoft.com/office/drawing/2010/main"/>
+                      </a:ext>
+                    </a:extLst>
+                  </pic:spPr>
+                </pic:pic>
+              </a:graphicData>
+            </a:graphic>
+          </wp:inline>
+        </w:drawing>
+      </w:r>
+    </w:p>
+    <w:p>
+      <w:pPr>
+        <w:spacing w:line="360" w:lineRule="auto"/>
+        <w:rPr>
+          <w:rFonts w:ascii="Times New Roman" w:hAnsi="Times New Roman" w:cs="Times New Roman"/>
+          <w:sz w:val="24"/>
+          <w:szCs w:val="24"/>
           <w:u w:val="single"/>
         </w:rPr>
       </w:pPr>
@@ -1495,17 +1738,6 @@
         </w:rPr>
         <w:t xml:space="preserve"> link. </w:t>
       </w:r>
-    </w:p>
-    <w:p>
-      <w:pPr>
-        <w:spacing w:line="360" w:lineRule="auto"/>
-        <w:rPr>
-          <w:rFonts w:ascii="Times New Roman" w:hAnsi="Times New Roman" w:cs="Times New Roman"/>
-          <w:b/>
-          <w:sz w:val="24"/>
-          <w:szCs w:val="24"/>
-        </w:rPr>
-      </w:pPr>
     </w:p>
     <w:p>
       <w:pPr>
@@ -1621,7 +1853,7 @@
                     <pic:cNvPicPr/>
                   </pic:nvPicPr>
                   <pic:blipFill rotWithShape="1">
-                    <a:blip r:embed="rId11"/>
+                    <a:blip r:embed="rId13"/>
                     <a:srcRect t="19943" r="59776" b="25356"/>
                     <a:stretch/>
                   </pic:blipFill>
@@ -1741,7 +1973,7 @@
                     <pic:cNvPicPr/>
                   </pic:nvPicPr>
                   <pic:blipFill>
-                    <a:blip r:embed="rId12"/>
+                    <a:blip r:embed="rId14"/>
                     <a:stretch>
                       <a:fillRect/>
                     </a:stretch>
@@ -1913,7 +2145,7 @@
                     <pic:cNvPicPr/>
                   </pic:nvPicPr>
                   <pic:blipFill>
-                    <a:blip r:embed="rId13"/>
+                    <a:blip r:embed="rId15"/>
                     <a:stretch>
                       <a:fillRect/>
                     </a:stretch>
@@ -2059,7 +2291,7 @@
                     <pic:cNvPicPr/>
                   </pic:nvPicPr>
                   <pic:blipFill>
-                    <a:blip r:embed="rId14"/>
+                    <a:blip r:embed="rId16"/>
                     <a:stretch>
                       <a:fillRect/>
                     </a:stretch>
@@ -2090,8 +2322,6 @@
           <w:szCs w:val="24"/>
         </w:rPr>
       </w:pPr>
-      <w:bookmarkStart w:id="0" w:name="_GoBack"/>
-      <w:bookmarkEnd w:id="0"/>
     </w:p>
     <w:p>
       <w:pPr>

</xml_diff>